<commit_message>
11.15. end of day
</commit_message>
<xml_diff>
--- a/VÁZLAT.docx
+++ b/VÁZLAT.docx
@@ -15509,8 +15509,6 @@
       </w:r>
     </w:p>
     <w:p>
-      <w:bookmarkStart w:id="0" w:name="_GoBack"/>
-      <w:bookmarkEnd w:id="0"/>
       <w:r>
         <w:rPr>
           <w:highlight w:val="yellow"/>
@@ -15794,12 +15792,103 @@
     </w:p>
     <w:p>
       <w:r>
-        <w:t xml:space="preserve">Speciális furatszerelt söntök lettek kiválasztva erre a feladatra. </w:t>
-      </w:r>
-    </w:p>
-    <w:p/>
-    <w:p/>
-    <w:p/>
+        <w:t>Speciális furatszerelt söntök lette</w:t>
+      </w:r>
+      <w:r>
+        <w:t xml:space="preserve">k kiválasztva a kimeneti árammérés megvalósításához. Az angol elnevezés „Open Air Resistor”, vagyis szabad levegős ellenállás. Ezek az ellenállások a NYÁK felszínétől egy rövid jól vezető szakasszal eltávolítják a diszipáló ellenállás szakaszt, így a NYÁK-ra és a környező alkatrészekre visszaható hőmérséklet emelkedés jelentősen csökken egy felületszerelt, vagy egy közönséges axiális furatszerelt ellenálláshoz képest. A </w:t>
+      </w:r>
+      <w:r>
+        <w:rPr>
+          <w:highlight w:val="yellow"/>
+        </w:rPr>
+        <w:t>&lt;GYÁRTÓNEVE&gt;</w:t>
+      </w:r>
+      <w:r>
+        <w:t xml:space="preserve"> gyártó adatlapján közö</w:t>
+      </w:r>
+      <w:r>
+        <w:t>lt hőkamera képen jól látható a sönt kialakításának hatása:</w:t>
+      </w:r>
+    </w:p>
+    <w:p>
+      <w:pPr>
+        <w:jc w:val="center"/>
+      </w:pPr>
+      <w:r>
+        <w:rPr>
+          <w:noProof/>
+          <w:lang w:val="en-GB" w:eastAsia="en-GB"/>
+        </w:rPr>
+        <w:drawing>
+          <wp:inline distT="0" distB="0" distL="0" distR="0" wp14:anchorId="2111D822" wp14:editId="6070CB7D">
+            <wp:extent cx="2819400" cy="2764118"/>
+            <wp:effectExtent l="0" t="0" r="0" b="0"/>
+            <wp:docPr id="2" name="Picture 2"/>
+            <wp:cNvGraphicFramePr>
+              <a:graphicFrameLocks xmlns:a="http://schemas.openxmlformats.org/drawingml/2006/main" noChangeAspect="1"/>
+            </wp:cNvGraphicFramePr>
+            <a:graphic xmlns:a="http://schemas.openxmlformats.org/drawingml/2006/main">
+              <a:graphicData uri="http://schemas.openxmlformats.org/drawingml/2006/picture">
+                <pic:pic xmlns:pic="http://schemas.openxmlformats.org/drawingml/2006/picture">
+                  <pic:nvPicPr>
+                    <pic:cNvPr id="1" name=""/>
+                    <pic:cNvPicPr/>
+                  </pic:nvPicPr>
+                  <pic:blipFill>
+                    <a:blip r:embed="rId23"/>
+                    <a:stretch>
+                      <a:fillRect/>
+                    </a:stretch>
+                  </pic:blipFill>
+                  <pic:spPr>
+                    <a:xfrm>
+                      <a:off x="0" y="0"/>
+                      <a:ext cx="2825541" cy="2770139"/>
+                    </a:xfrm>
+                    <a:prstGeom prst="rect">
+                      <a:avLst/>
+                    </a:prstGeom>
+                  </pic:spPr>
+                </pic:pic>
+              </a:graphicData>
+            </a:graphic>
+          </wp:inline>
+        </w:drawing>
+      </w:r>
+    </w:p>
+    <w:p>
+      <w:r>
+        <w:t>A sönt forrasztási pontjának hőmérséklete 22°C-os környezeti hőmérsékletben, álló levegőn, 1W-ot diszipálva 23°C-kal melegedett. A mi alkalmazásunkban jelentős légáramlással lehet számolni, illetve a maximális hőteljesítmény 400mW, így a környezeti hőmérsékletemelkedés ennél jóval kisebb lesz, azonban pontos számolásokat a rendszer bonyolultsága miatt nem tudunk végezni. A rendszer összeszerelését követően méréssel ellenőriztem a NYÁK hőmérsékletemelkedését.</w:t>
+      </w:r>
+    </w:p>
+    <w:p>
+      <w:pPr>
+        <w:pStyle w:val="Heading2"/>
+      </w:pPr>
+      <w:r>
+        <w:t>Relék:</w:t>
+      </w:r>
+    </w:p>
+    <w:p>
+      <w:r>
+        <w:t>&lt;DUMMY&gt;</w:t>
+      </w:r>
+    </w:p>
+    <w:p>
+      <w:pPr>
+        <w:pStyle w:val="Heading2"/>
+      </w:pPr>
+      <w:r>
+        <w:t>Műveletierősítők</w:t>
+      </w:r>
+    </w:p>
+    <w:p>
+      <w:r>
+        <w:t>&lt;DUMMY&gt;</w:t>
+      </w:r>
+      <w:bookmarkStart w:id="0" w:name="_GoBack"/>
+      <w:bookmarkEnd w:id="0"/>
+    </w:p>
     <w:sectPr>
       <w:pgSz w:w="11906" w:h="16838"/>
       <w:pgMar w:top="1417" w:right="1417" w:bottom="1417" w:left="1417" w:header="708" w:footer="708" w:gutter="0"/>

</xml_diff>

<commit_message>
11.16. end of work
</commit_message>
<xml_diff>
--- a/VÁZLAT.docx
+++ b/VÁZLAT.docx
@@ -4,13 +4,297 @@
   <w:body>
     <w:p>
       <w:pPr>
-        <w:pStyle w:val="Heading1"/>
+        <w:pStyle w:val="Cmsor1"/>
       </w:pPr>
       <w:r>
+        <w:t>Műterhelés</w:t>
+      </w:r>
+    </w:p>
+    <w:p>
+      <w:r>
+        <w:t>Feszültség- és áramforrások vizsgálata elengedhetetlen egy</w:t>
+      </w:r>
+      <w:r>
+        <w:t>-egy precíziós</w:t>
+      </w:r>
+      <w:r>
+        <w:t xml:space="preserve"> áramkör </w:t>
+      </w:r>
+      <w:r>
+        <w:t xml:space="preserve">megfelelő működésének biztosításához. Amennyiben például egy összetett áramkör egyik tápfeszültségét előállító egységét szeretnénk vizsgálni, célszerű műterhelést alkalmazni. Ezen műszerek segítségével a táp úgy vizsgálható, hogy a kész áramkörben táplált rész helyét átveszi a műterhelés, és ott az előre megadott módon áramnyelőként működik. </w:t>
+      </w:r>
+    </w:p>
+    <w:p>
+      <w:r>
+        <w:t>A műterhelések két fő csoportja az aktív és passzív műterhelés.</w:t>
+      </w:r>
+    </w:p>
+    <w:p>
+      <w:r>
+        <w:t>A passzív műterheléseket elsősorban rádió</w:t>
+      </w:r>
+      <w:r>
+        <w:t>- és audio</w:t>
+      </w:r>
+      <w:r>
+        <w:t>technikában</w:t>
+      </w:r>
+      <w:r>
+        <w:t xml:space="preserve"> alkalmazzák, például rádió-adók és erősítők tesztelésére. Előnyük az egyszerűbb felépítés, nagyobb működési frekvencia tartomány.</w:t>
+      </w:r>
+    </w:p>
+    <w:p>
+      <w:r>
+        <w:t>Az aktív műterheléseket tipikusan tápok vizsgálatához és minősítéséhez alkalmazzák, előnyük a folytonos kimeneti érték állíthatóság, különböző üzemmódok mint például</w:t>
+      </w:r>
+      <w:r>
+        <w:t xml:space="preserve"> </w:t>
+      </w:r>
+      <w:r>
+        <w:t>konstans áram (CC), konstans feszültség (CV), konstans ellenállás (CR</w:t>
+      </w:r>
+      <w:r>
+        <w:t>) és konstans teljesítmény (CP)</w:t>
+      </w:r>
+      <w:r>
+        <w:t xml:space="preserve">. </w:t>
+      </w:r>
+    </w:p>
+    <w:p>
+      <w:r>
+        <w:t>Egy aktív műterhelés egyszerű megvalósítása lényegében egy feszültséggel programozható áramnyelő:</w:t>
+      </w:r>
+    </w:p>
+    <w:p>
+      <w:pPr>
+        <w:jc w:val="center"/>
+      </w:pPr>
+      <w:r>
+        <w:rPr>
+          <w:noProof/>
+          <w:lang w:val="en-US"/>
+        </w:rPr>
+        <w:drawing>
+          <wp:inline distT="0" distB="0" distL="0" distR="0" wp14:anchorId="7BB84346" wp14:editId="24E92550">
+            <wp:extent cx="5760720" cy="2715895"/>
+            <wp:effectExtent l="0" t="0" r="0" b="8255"/>
+            <wp:docPr id="20" name="Kép 20"/>
+            <wp:cNvGraphicFramePr>
+              <a:graphicFrameLocks xmlns:a="http://schemas.openxmlformats.org/drawingml/2006/main" noChangeAspect="1"/>
+            </wp:cNvGraphicFramePr>
+            <a:graphic xmlns:a="http://schemas.openxmlformats.org/drawingml/2006/main">
+              <a:graphicData uri="http://schemas.openxmlformats.org/drawingml/2006/picture">
+                <pic:pic xmlns:pic="http://schemas.openxmlformats.org/drawingml/2006/picture">
+                  <pic:nvPicPr>
+                    <pic:cNvPr id="1" name=""/>
+                    <pic:cNvPicPr/>
+                  </pic:nvPicPr>
+                  <pic:blipFill>
+                    <a:blip r:embed="rId7"/>
+                    <a:stretch>
+                      <a:fillRect/>
+                    </a:stretch>
+                  </pic:blipFill>
+                  <pic:spPr>
+                    <a:xfrm>
+                      <a:off x="0" y="0"/>
+                      <a:ext cx="5760720" cy="2715895"/>
+                    </a:xfrm>
+                    <a:prstGeom prst="rect">
+                      <a:avLst/>
+                    </a:prstGeom>
+                  </pic:spPr>
+                </pic:pic>
+              </a:graphicData>
+            </a:graphic>
+          </wp:inline>
+        </w:drawing>
+      </w:r>
+    </w:p>
+    <w:p>
+      <w:r>
+        <w:t xml:space="preserve">V3 feszültségforrás határozza meg az U1-es műveletierősítő neminvertáló bemenetén lévő potenciált, amelyet az követő erősítőként az R1-es ellenállásra kényszerít az </w:t>
+      </w:r>
+      <w:r>
+        <w:t>Q</w:t>
+      </w:r>
+      <w:r>
+        <w:t>1-es NMOS tranzisztoron keresztül, így egy állandó értékű ellenállást feltételezve egy feszültség vezérelt áramforrást kapunk, amely a V4-R2 elemekből álló áramkört terheli.</w:t>
+      </w:r>
+      <w:r>
+        <w:t xml:space="preserve"> A kimeneti áram értéke ofszet feszültségeket elhanyagolva:</w:t>
+      </w:r>
+    </w:p>
+    <w:p>
+      <w:pPr>
+        <w:rPr>
+          <w:rFonts w:eastAsiaTheme="minorEastAsia"/>
+        </w:rPr>
+      </w:pPr>
+      <m:oMathPara>
+        <m:oMath>
+          <m:sSub>
+            <m:sSubPr>
+              <m:ctrlPr>
+                <w:rPr>
+                  <w:rFonts w:ascii="Cambria Math" w:hAnsi="Cambria Math"/>
+                  <w:i/>
+                </w:rPr>
+              </m:ctrlPr>
+            </m:sSubPr>
+            <m:e>
+              <m:r>
+                <w:rPr>
+                  <w:rFonts w:ascii="Cambria Math" w:hAnsi="Cambria Math"/>
+                </w:rPr>
+                <m:t>I</m:t>
+              </m:r>
+            </m:e>
+            <m:sub>
+              <m:sSub>
+                <m:sSubPr>
+                  <m:ctrlPr>
+                    <w:rPr>
+                      <w:rFonts w:ascii="Cambria Math" w:hAnsi="Cambria Math"/>
+                      <w:i/>
+                    </w:rPr>
+                  </m:ctrlPr>
+                </m:sSubPr>
+                <m:e>
+                  <m:r>
+                    <w:rPr>
+                      <w:rFonts w:ascii="Cambria Math" w:hAnsi="Cambria Math"/>
+                    </w:rPr>
+                    <m:t>R</m:t>
+                  </m:r>
+                </m:e>
+                <m:sub>
+                  <m:r>
+                    <w:rPr>
+                      <w:rFonts w:ascii="Cambria Math" w:hAnsi="Cambria Math"/>
+                    </w:rPr>
+                    <m:t>2</m:t>
+                  </m:r>
+                </m:sub>
+              </m:sSub>
+            </m:sub>
+          </m:sSub>
+          <m:r>
+            <w:rPr>
+              <w:rFonts w:ascii="Cambria Math" w:hAnsi="Cambria Math"/>
+            </w:rPr>
+            <m:t>=</m:t>
+          </m:r>
+          <m:f>
+            <m:fPr>
+              <m:ctrlPr>
+                <w:rPr>
+                  <w:rFonts w:ascii="Cambria Math" w:hAnsi="Cambria Math"/>
+                  <w:i/>
+                </w:rPr>
+              </m:ctrlPr>
+            </m:fPr>
+            <m:num>
+              <m:sSub>
+                <m:sSubPr>
+                  <m:ctrlPr>
+                    <w:rPr>
+                      <w:rFonts w:ascii="Cambria Math" w:hAnsi="Cambria Math"/>
+                      <w:i/>
+                    </w:rPr>
+                  </m:ctrlPr>
+                </m:sSubPr>
+                <m:e>
+                  <m:r>
+                    <w:rPr>
+                      <w:rFonts w:ascii="Cambria Math" w:hAnsi="Cambria Math"/>
+                    </w:rPr>
+                    <m:t>V</m:t>
+                  </m:r>
+                </m:e>
+                <m:sub>
+                  <m:r>
+                    <w:rPr>
+                      <w:rFonts w:ascii="Cambria Math" w:hAnsi="Cambria Math"/>
+                    </w:rPr>
+                    <m:t>CONTROL</m:t>
+                  </m:r>
+                </m:sub>
+              </m:sSub>
+            </m:num>
+            <m:den>
+              <m:sSub>
+                <m:sSubPr>
+                  <m:ctrlPr>
+                    <w:rPr>
+                      <w:rFonts w:ascii="Cambria Math" w:hAnsi="Cambria Math"/>
+                      <w:i/>
+                    </w:rPr>
+                  </m:ctrlPr>
+                </m:sSubPr>
+                <m:e>
+                  <m:r>
+                    <w:rPr>
+                      <w:rFonts w:ascii="Cambria Math" w:hAnsi="Cambria Math"/>
+                    </w:rPr>
+                    <m:t>R</m:t>
+                  </m:r>
+                </m:e>
+                <m:sub>
+                  <m:r>
+                    <w:rPr>
+                      <w:rFonts w:ascii="Cambria Math" w:hAnsi="Cambria Math"/>
+                    </w:rPr>
+                    <m:t>SHUNT</m:t>
+                  </m:r>
+                </m:sub>
+              </m:sSub>
+            </m:den>
+          </m:f>
+        </m:oMath>
+      </m:oMathPara>
+    </w:p>
+    <w:p>
+      <w:r>
+        <w:rPr>
+          <w:rFonts w:eastAsiaTheme="minorEastAsia"/>
+        </w:rPr>
+        <w:t>A további konstans üzemmódok (CV, CR, CP) megvalósíthatók szoftveres szabályzási körök segítségével a kimeneti kapcsok feszültségének visszaolvasásával. Ekkor a szabályzott jellemző nem a söntön folyó áram lesz, hanem a bemeneten lévő feszültség (CV), vagy a bemeneten lévő feszültség és áram hányadosa (CR), vagy pedig a bemeneten lévő feszültség és áram szorzata (CP).</w:t>
+      </w:r>
+    </w:p>
+    <w:p>
+      <w:pPr>
+        <w:pStyle w:val="Cmsor1"/>
+      </w:pPr>
+      <w:r>
+        <w:lastRenderedPageBreak/>
+        <w:t>Igény</w:t>
+      </w:r>
+    </w:p>
+    <w:p>
+      <w:r>
+        <w:t xml:space="preserve">Egy speciális műterhelésre </w:t>
+      </w:r>
+      <w:r>
+        <w:t>gyakornoki munkám során keletkezett igény, amikor egy NYÁK több vezetősávját egyidejű maximális áram terhelés mellett kellett vizsgálni melegedés szempontjából. Az akkor használt megoldás lassú és helyigényes volt, több teljesítmény ellenállás segítségével végeztem el a mérést.</w:t>
+      </w:r>
+    </w:p>
+    <w:p>
+      <w:r>
+        <w:t xml:space="preserve">Ezután fogalmazódott meg bennem egy olyan speciális műterhelés </w:t>
+      </w:r>
+      <w:r>
+        <w:t>terve, amely a piacon jelenleg forgalomban lévő kevés, nagy teljesítményű csatornákkal rendelkező műszerekkel szemben több, kisebb teljesítményű csatornával rendelkezne, ezeket pedig párhuzamosítani lehetne a terhelhetőség növelése céljából.</w:t>
+      </w:r>
+    </w:p>
+    <w:p>
+      <w:pPr>
+        <w:pStyle w:val="Cmsor1"/>
+      </w:pPr>
+      <w:r>
         <w:t>Rendszerterv</w:t>
       </w:r>
     </w:p>
-    <w:p/>
     <w:p>
       <w:r>
         <w:t>A rendszer egy STM32F41</w:t>
@@ -32,7 +316,7 @@
     </w:p>
     <w:p>
       <w:pPr>
-        <w:pStyle w:val="ListParagraph"/>
+        <w:pStyle w:val="Listaszerbekezds"/>
         <w:numPr>
           <w:ilvl w:val="0"/>
           <w:numId w:val="1"/>
@@ -59,7 +343,7 @@
     </w:p>
     <w:p>
       <w:pPr>
-        <w:pStyle w:val="ListParagraph"/>
+        <w:pStyle w:val="Listaszerbekezds"/>
         <w:numPr>
           <w:ilvl w:val="0"/>
           <w:numId w:val="1"/>
@@ -71,7 +355,7 @@
     </w:p>
     <w:p>
       <w:pPr>
-        <w:pStyle w:val="ListParagraph"/>
+        <w:pStyle w:val="Listaszerbekezds"/>
         <w:numPr>
           <w:ilvl w:val="0"/>
           <w:numId w:val="1"/>
@@ -83,7 +367,7 @@
     </w:p>
     <w:p>
       <w:pPr>
-        <w:pStyle w:val="ListParagraph"/>
+        <w:pStyle w:val="Listaszerbekezds"/>
         <w:numPr>
           <w:ilvl w:val="0"/>
           <w:numId w:val="1"/>
@@ -112,7 +396,7 @@
       <w:r>
         <w:rPr>
           <w:noProof/>
-          <w:lang w:val="en-GB" w:eastAsia="en-GB"/>
+          <w:lang w:val="en-US"/>
         </w:rPr>
         <w:lastRenderedPageBreak/>
         <w:drawing>
@@ -133,7 +417,7 @@
                     </pic:cNvPicPr>
                   </pic:nvPicPr>
                   <pic:blipFill rotWithShape="1">
-                    <a:blip r:embed="rId7">
+                    <a:blip r:embed="rId8">
                       <a:extLst>
                         <a:ext uri="{28A0092B-C50C-407E-A947-70E740481C1C}">
                           <a14:useLocalDpi xmlns:a14="http://schemas.microsoft.com/office/drawing/2010/main" val="0"/>
@@ -170,7 +454,7 @@
     </w:p>
     <w:p>
       <w:pPr>
-        <w:pStyle w:val="Heading1"/>
+        <w:pStyle w:val="Cmsor1"/>
       </w:pPr>
       <w:r>
         <w:lastRenderedPageBreak/>
@@ -184,7 +468,7 @@
       <w:r>
         <w:rPr>
           <w:noProof/>
-          <w:lang w:val="en-GB" w:eastAsia="en-GB"/>
+          <w:lang w:val="en-US"/>
         </w:rPr>
         <w:drawing>
           <wp:inline distT="0" distB="0" distL="0" distR="0">
@@ -204,7 +488,7 @@
                     </pic:cNvPicPr>
                   </pic:nvPicPr>
                   <pic:blipFill>
-                    <a:blip r:embed="rId8" cstate="print">
+                    <a:blip r:embed="rId9" cstate="print">
                       <a:extLst>
                         <a:ext uri="{28A0092B-C50C-407E-A947-70E740481C1C}">
                           <a14:useLocalDpi xmlns:a14="http://schemas.microsoft.com/office/drawing/2010/main" val="0"/>
@@ -372,7 +656,7 @@
       <w:r>
         <w:rPr>
           <w:noProof/>
-          <w:lang w:val="en-GB" w:eastAsia="en-GB"/>
+          <w:lang w:val="en-US"/>
         </w:rPr>
         <w:drawing>
           <wp:inline distT="0" distB="0" distL="0" distR="0" wp14:anchorId="747829AE" wp14:editId="40E3E156">
@@ -390,7 +674,7 @@
                     <pic:cNvPicPr/>
                   </pic:nvPicPr>
                   <pic:blipFill>
-                    <a:blip r:embed="rId9"/>
+                    <a:blip r:embed="rId10"/>
                     <a:stretch>
                       <a:fillRect/>
                     </a:stretch>
@@ -1026,72 +1310,13 @@
       <w:r>
         <w:rPr>
           <w:noProof/>
-          <w:lang w:val="en-GB" w:eastAsia="en-GB"/>
+          <w:lang w:val="en-US"/>
         </w:rPr>
         <w:drawing>
           <wp:inline distT="0" distB="0" distL="0" distR="0" wp14:anchorId="41344A00" wp14:editId="4E6A631A">
             <wp:extent cx="5760720" cy="1831975"/>
             <wp:effectExtent l="0" t="0" r="0" b="0"/>
             <wp:docPr id="13" name="Kép 13"/>
-            <wp:cNvGraphicFramePr>
-              <a:graphicFrameLocks xmlns:a="http://schemas.openxmlformats.org/drawingml/2006/main" noChangeAspect="1"/>
-            </wp:cNvGraphicFramePr>
-            <a:graphic xmlns:a="http://schemas.openxmlformats.org/drawingml/2006/main">
-              <a:graphicData uri="http://schemas.openxmlformats.org/drawingml/2006/picture">
-                <pic:pic xmlns:pic="http://schemas.openxmlformats.org/drawingml/2006/picture">
-                  <pic:nvPicPr>
-                    <pic:cNvPr id="1" name=""/>
-                    <pic:cNvPicPr/>
-                  </pic:nvPicPr>
-                  <pic:blipFill>
-                    <a:blip r:embed="rId10"/>
-                    <a:stretch>
-                      <a:fillRect/>
-                    </a:stretch>
-                  </pic:blipFill>
-                  <pic:spPr>
-                    <a:xfrm>
-                      <a:off x="0" y="0"/>
-                      <a:ext cx="5760720" cy="1831975"/>
-                    </a:xfrm>
-                    <a:prstGeom prst="rect">
-                      <a:avLst/>
-                    </a:prstGeom>
-                  </pic:spPr>
-                </pic:pic>
-              </a:graphicData>
-            </a:graphic>
-          </wp:inline>
-        </w:drawing>
-      </w:r>
-    </w:p>
-    <w:p>
-      <w:r>
-        <w:t xml:space="preserve">A különböző védelmek vizsgálatához </w:t>
-      </w:r>
-      <w:r>
-        <w:t>más-más</w:t>
-      </w:r>
-      <w:r>
-        <w:t xml:space="preserve"> gerjesztéseket adtam a rendszerre.</w:t>
-      </w:r>
-    </w:p>
-    <w:p>
-      <w:r>
-        <w:t>Inrush áram védelem:</w:t>
-      </w:r>
-    </w:p>
-    <w:p>
-      <w:r>
-        <w:rPr>
-          <w:noProof/>
-          <w:lang w:val="en-GB" w:eastAsia="en-GB"/>
-        </w:rPr>
-        <w:drawing>
-          <wp:inline distT="0" distB="0" distL="0" distR="0" wp14:anchorId="6A7210F7" wp14:editId="39767873">
-            <wp:extent cx="5760720" cy="4069080"/>
-            <wp:effectExtent l="0" t="0" r="0" b="7620"/>
-            <wp:docPr id="8" name="Kép 8"/>
             <wp:cNvGraphicFramePr>
               <a:graphicFrameLocks xmlns:a="http://schemas.openxmlformats.org/drawingml/2006/main" noChangeAspect="1"/>
             </wp:cNvGraphicFramePr>
@@ -1111,7 +1336,7 @@
                   <pic:spPr>
                     <a:xfrm>
                       <a:off x="0" y="0"/>
-                      <a:ext cx="5760720" cy="4069080"/>
+                      <a:ext cx="5760720" cy="1831975"/>
                     </a:xfrm>
                     <a:prstGeom prst="rect">
                       <a:avLst/>
@@ -1126,21 +1351,31 @@
     </w:p>
     <w:p>
       <w:r>
-        <w:t>Túlfeszültség védelem:</w:t>
+        <w:t xml:space="preserve">A különböző védelmek vizsgálatához </w:t>
+      </w:r>
+      <w:r>
+        <w:t>más-más</w:t>
+      </w:r>
+      <w:r>
+        <w:t xml:space="preserve"> gerjesztéseket adtam a rendszerre.</w:t>
+      </w:r>
+    </w:p>
+    <w:p>
+      <w:r>
+        <w:t>Inrush áram védelem:</w:t>
       </w:r>
     </w:p>
     <w:p>
       <w:r>
         <w:rPr>
           <w:noProof/>
-          <w:lang w:val="en-GB" w:eastAsia="en-GB"/>
-        </w:rPr>
-        <w:lastRenderedPageBreak/>
+          <w:lang w:val="en-US"/>
+        </w:rPr>
         <w:drawing>
-          <wp:inline distT="0" distB="0" distL="0" distR="0" wp14:anchorId="201D87F4" wp14:editId="2D05FA86">
-            <wp:extent cx="5760720" cy="4067175"/>
-            <wp:effectExtent l="0" t="0" r="0" b="9525"/>
-            <wp:docPr id="10" name="Kép 10"/>
+          <wp:inline distT="0" distB="0" distL="0" distR="0" wp14:anchorId="6A7210F7" wp14:editId="39767873">
+            <wp:extent cx="5760720" cy="4069080"/>
+            <wp:effectExtent l="0" t="0" r="0" b="7620"/>
+            <wp:docPr id="8" name="Kép 8"/>
             <wp:cNvGraphicFramePr>
               <a:graphicFrameLocks xmlns:a="http://schemas.openxmlformats.org/drawingml/2006/main" noChangeAspect="1"/>
             </wp:cNvGraphicFramePr>
@@ -1160,7 +1395,7 @@
                   <pic:spPr>
                     <a:xfrm>
                       <a:off x="0" y="0"/>
-                      <a:ext cx="5760720" cy="4067175"/>
+                      <a:ext cx="5760720" cy="4069080"/>
                     </a:xfrm>
                     <a:prstGeom prst="rect">
                       <a:avLst/>
@@ -1175,23 +1410,21 @@
     </w:p>
     <w:p>
       <w:r>
-        <w:t>Fordított</w:t>
-      </w:r>
-      <w:r>
-        <w:t xml:space="preserve"> polaritás védelem:</w:t>
+        <w:t>Túlfeszültség védelem:</w:t>
       </w:r>
     </w:p>
     <w:p>
       <w:r>
         <w:rPr>
           <w:noProof/>
-          <w:lang w:val="en-GB" w:eastAsia="en-GB"/>
-        </w:rPr>
+          <w:lang w:val="en-US"/>
+        </w:rPr>
+        <w:lastRenderedPageBreak/>
         <w:drawing>
-          <wp:inline distT="0" distB="0" distL="0" distR="0" wp14:anchorId="36F0DC77" wp14:editId="70AEDDD1">
-            <wp:extent cx="5760720" cy="4065905"/>
-            <wp:effectExtent l="0" t="0" r="0" b="0"/>
-            <wp:docPr id="11" name="Kép 11"/>
+          <wp:inline distT="0" distB="0" distL="0" distR="0" wp14:anchorId="201D87F4" wp14:editId="2D05FA86">
+            <wp:extent cx="5760720" cy="4067175"/>
+            <wp:effectExtent l="0" t="0" r="0" b="9525"/>
+            <wp:docPr id="10" name="Kép 10"/>
             <wp:cNvGraphicFramePr>
               <a:graphicFrameLocks xmlns:a="http://schemas.openxmlformats.org/drawingml/2006/main" noChangeAspect="1"/>
             </wp:cNvGraphicFramePr>
@@ -1211,6 +1444,57 @@
                   <pic:spPr>
                     <a:xfrm>
                       <a:off x="0" y="0"/>
+                      <a:ext cx="5760720" cy="4067175"/>
+                    </a:xfrm>
+                    <a:prstGeom prst="rect">
+                      <a:avLst/>
+                    </a:prstGeom>
+                  </pic:spPr>
+                </pic:pic>
+              </a:graphicData>
+            </a:graphic>
+          </wp:inline>
+        </w:drawing>
+      </w:r>
+    </w:p>
+    <w:p>
+      <w:r>
+        <w:t>Fordított</w:t>
+      </w:r>
+      <w:r>
+        <w:t xml:space="preserve"> polaritás védelem:</w:t>
+      </w:r>
+    </w:p>
+    <w:p>
+      <w:r>
+        <w:rPr>
+          <w:noProof/>
+          <w:lang w:val="en-US"/>
+        </w:rPr>
+        <w:drawing>
+          <wp:inline distT="0" distB="0" distL="0" distR="0" wp14:anchorId="36F0DC77" wp14:editId="70AEDDD1">
+            <wp:extent cx="5760720" cy="4065905"/>
+            <wp:effectExtent l="0" t="0" r="0" b="0"/>
+            <wp:docPr id="11" name="Kép 11"/>
+            <wp:cNvGraphicFramePr>
+              <a:graphicFrameLocks xmlns:a="http://schemas.openxmlformats.org/drawingml/2006/main" noChangeAspect="1"/>
+            </wp:cNvGraphicFramePr>
+            <a:graphic xmlns:a="http://schemas.openxmlformats.org/drawingml/2006/main">
+              <a:graphicData uri="http://schemas.openxmlformats.org/drawingml/2006/picture">
+                <pic:pic xmlns:pic="http://schemas.openxmlformats.org/drawingml/2006/picture">
+                  <pic:nvPicPr>
+                    <pic:cNvPr id="1" name=""/>
+                    <pic:cNvPicPr/>
+                  </pic:nvPicPr>
+                  <pic:blipFill>
+                    <a:blip r:embed="rId14"/>
+                    <a:stretch>
+                      <a:fillRect/>
+                    </a:stretch>
+                  </pic:blipFill>
+                  <pic:spPr>
+                    <a:xfrm>
+                      <a:off x="0" y="0"/>
                       <a:ext cx="5760720" cy="4065905"/>
                     </a:xfrm>
                     <a:prstGeom prst="rect">
@@ -1231,7 +1515,7 @@
     </w:p>
     <w:p>
       <w:pPr>
-        <w:pStyle w:val="Heading1"/>
+        <w:pStyle w:val="Cmsor1"/>
       </w:pPr>
       <w:r>
         <w:lastRenderedPageBreak/>
@@ -1245,7 +1529,7 @@
       <w:r>
         <w:rPr>
           <w:noProof/>
-          <w:lang w:val="en-GB" w:eastAsia="en-GB"/>
+          <w:lang w:val="en-US"/>
         </w:rPr>
         <w:drawing>
           <wp:inline distT="0" distB="0" distL="0" distR="0">
@@ -1265,7 +1549,7 @@
                     </pic:cNvPicPr>
                   </pic:nvPicPr>
                   <pic:blipFill>
-                    <a:blip r:embed="rId14" cstate="print">
+                    <a:blip r:embed="rId15" cstate="print">
                       <a:extLst>
                         <a:ext uri="{28A0092B-C50C-407E-A947-70E740481C1C}">
                           <a14:useLocalDpi xmlns:a14="http://schemas.microsoft.com/office/drawing/2010/main" val="0"/>
@@ -6279,9 +6563,8 @@
       <w:r>
         <w:rPr>
           <w:rFonts w:eastAsiaTheme="minorEastAsia"/>
-          <w:highlight w:val="yellow"/>
-        </w:rPr>
-        <w:t>&lt;TODO&gt;</w:t>
+        </w:rPr>
+        <w:t>kevesebb, mint 10mV-os</w:t>
       </w:r>
       <w:r>
         <w:rPr>
@@ -6292,7 +6575,7 @@
     </w:p>
     <w:p>
       <w:pPr>
-        <w:pStyle w:val="Heading1"/>
+        <w:pStyle w:val="Cmsor1"/>
       </w:pPr>
       <w:r>
         <w:lastRenderedPageBreak/>
@@ -7748,7 +8031,7 @@
       <w:r>
         <w:rPr>
           <w:noProof/>
-          <w:lang w:val="en-GB" w:eastAsia="en-GB"/>
+          <w:lang w:val="en-US"/>
         </w:rPr>
         <w:lastRenderedPageBreak/>
         <w:drawing>
@@ -7769,7 +8052,7 @@
                     </pic:cNvPicPr>
                   </pic:nvPicPr>
                   <pic:blipFill>
-                    <a:blip r:embed="rId15">
+                    <a:blip r:embed="rId16">
                       <a:extLst>
                         <a:ext uri="{28A0092B-C50C-407E-A947-70E740481C1C}">
                           <a14:useLocalDpi xmlns:a14="http://schemas.microsoft.com/office/drawing/2010/main" val="0"/>
@@ -7858,7 +8141,7 @@
     <w:p/>
     <w:p>
       <w:pPr>
-        <w:pStyle w:val="Heading1"/>
+        <w:pStyle w:val="Cmsor1"/>
       </w:pPr>
       <w:r>
         <w:t>Kimeneti diszipáló FET és meghajtása</w:t>
@@ -7868,7 +8151,7 @@
       <w:r>
         <w:rPr>
           <w:noProof/>
-          <w:lang w:val="en-GB" w:eastAsia="en-GB"/>
+          <w:lang w:val="en-US"/>
         </w:rPr>
         <w:drawing>
           <wp:inline distT="0" distB="0" distL="0" distR="0">
@@ -7888,7 +8171,7 @@
                     </pic:cNvPicPr>
                   </pic:nvPicPr>
                   <pic:blipFill>
-                    <a:blip r:embed="rId16" cstate="print">
+                    <a:blip r:embed="rId17" cstate="print">
                       <a:extLst>
                         <a:ext uri="{28A0092B-C50C-407E-A947-70E740481C1C}">
                           <a14:useLocalDpi xmlns:a14="http://schemas.microsoft.com/office/drawing/2010/main" val="0"/>
@@ -8072,7 +8355,7 @@
     <w:p/>
     <w:p>
       <w:pPr>
-        <w:pStyle w:val="Heading1"/>
+        <w:pStyle w:val="Cmsor1"/>
       </w:pPr>
       <w:r>
         <w:t>Digitális be és kimenetek összehasonlítása</w:t>
@@ -14797,7 +15080,7 @@
     <w:p/>
     <w:p>
       <w:pPr>
-        <w:pStyle w:val="Heading1"/>
+        <w:pStyle w:val="Cmsor1"/>
       </w:pPr>
       <w:r>
         <w:t>Fejlesztői környzet – Circuit Maker</w:t>
@@ -14817,7 +15100,7 @@
     <w:p/>
     <w:p>
       <w:pPr>
-        <w:pStyle w:val="Heading1"/>
+        <w:pStyle w:val="Cmsor1"/>
       </w:pPr>
       <w:r>
         <w:t>Fejlesztői környezet – Fusion 360</w:t>
@@ -14834,7 +15117,7 @@
     <w:p/>
     <w:p>
       <w:pPr>
-        <w:pStyle w:val="Heading1"/>
+        <w:pStyle w:val="Cmsor1"/>
       </w:pPr>
       <w:r>
         <w:t>Szimulációs környezet – LTSpice XVII</w:t>
@@ -14848,7 +15131,7 @@
     <w:p/>
     <w:p>
       <w:pPr>
-        <w:pStyle w:val="Heading1"/>
+        <w:pStyle w:val="Cmsor1"/>
       </w:pPr>
       <w:r>
         <w:t>USB-UART kommunikáció, leválasztás</w:t>
@@ -14873,7 +15156,7 @@
     </w:p>
     <w:p>
       <w:pPr>
-        <w:pStyle w:val="Heading1"/>
+        <w:pStyle w:val="Cmsor1"/>
         <w:rPr>
           <w:vertAlign w:val="superscript"/>
         </w:rPr>
@@ -14928,7 +15211,7 @@
     <w:p/>
     <w:p>
       <w:pPr>
-        <w:pStyle w:val="Heading1"/>
+        <w:pStyle w:val="Cmsor1"/>
       </w:pPr>
       <w:r>
         <w:t>Hőmérés, hőelvezetés</w:t>
@@ -14996,10 +15279,13 @@
       <w:r>
         <w:t xml:space="preserve"> A TC74-es hőmérő IC szintén TO-220-as tokozású, hátulsó felületére a DGND van kivezetve. Mivel a fenti 9 (8 tranzisztor, 1 hőmérő) hátulsó füle mind különböző csomóponthoz tartozik, így azokat izolálni kell az elektromosan vezető hűtőbordától mellette pedig biztosítani a minél jobb hővezetést. Erre a problémára több féle megoldás is létezik.</w:t>
       </w:r>
+      <w:r>
+        <w:t xml:space="preserve"> A leggyakoribbak:</w:t>
+      </w:r>
     </w:p>
     <w:p>
       <w:pPr>
-        <w:pStyle w:val="ListParagraph"/>
+        <w:pStyle w:val="Listaszerbekezds"/>
         <w:numPr>
           <w:ilvl w:val="0"/>
           <w:numId w:val="2"/>
@@ -15011,7 +15297,7 @@
     </w:p>
     <w:p>
       <w:pPr>
-        <w:pStyle w:val="ListParagraph"/>
+        <w:pStyle w:val="Listaszerbekezds"/>
         <w:numPr>
           <w:ilvl w:val="1"/>
           <w:numId w:val="2"/>
@@ -15023,7 +15309,7 @@
     </w:p>
     <w:p>
       <w:pPr>
-        <w:pStyle w:val="ListParagraph"/>
+        <w:pStyle w:val="Listaszerbekezds"/>
         <w:numPr>
           <w:ilvl w:val="0"/>
           <w:numId w:val="2"/>
@@ -15035,19 +15321,19 @@
     </w:p>
     <w:p>
       <w:pPr>
-        <w:pStyle w:val="ListParagraph"/>
+        <w:pStyle w:val="Listaszerbekezds"/>
         <w:numPr>
           <w:ilvl w:val="1"/>
           <w:numId w:val="2"/>
         </w:numPr>
       </w:pPr>
       <w:r>
-        <w:t>Előnyök/Hátrányok</w:t>
+        <w:t xml:space="preserve">Néhány mil vastagságú lapkákat lehet létrehozni MICA szigetelőből, azonban ezek rendkívül törékenyek, és hővezetési képességük javítása érdekében hővezető pasztát kell alkalmazni, amely később kiszáradhat, ezzel jelentősen rontva a hőátadást. További előny még kedvező ára. </w:t>
       </w:r>
     </w:p>
     <w:p>
       <w:pPr>
-        <w:pStyle w:val="ListParagraph"/>
+        <w:pStyle w:val="Listaszerbekezds"/>
         <w:numPr>
           <w:ilvl w:val="0"/>
           <w:numId w:val="2"/>
@@ -15059,15 +15345,17 @@
     </w:p>
     <w:p>
       <w:pPr>
-        <w:pStyle w:val="ListParagraph"/>
+        <w:pStyle w:val="Listaszerbekezds"/>
         <w:numPr>
           <w:ilvl w:val="1"/>
           <w:numId w:val="2"/>
         </w:numPr>
       </w:pPr>
       <w:r>
-        <w:t>Előnyök/Hátrányok</w:t>
-      </w:r>
+        <w:t>Szilikon gumi alapú lapkák, melyek hővezető képességét különböző anyagok adalékolásával (pl. kerámiák) javítják. Ezek a lapkák vastagabbak, és jelentős nyomás szükséges az adatlapokon specifikált hőellenállás eléréséhez. Költsége az adott lapka típustól függ, jelentős eltérés van típusok között.</w:t>
+      </w:r>
+      <w:bookmarkStart w:id="0" w:name="_GoBack"/>
+      <w:bookmarkEnd w:id="0"/>
     </w:p>
     <w:p/>
     <w:p>
@@ -15078,13 +15366,14 @@
     <w:p/>
     <w:p>
       <w:r>
+        <w:lastRenderedPageBreak/>
         <w:t>SZIMULÁCIÓ-FUSION 360</w:t>
       </w:r>
     </w:p>
     <w:p/>
     <w:p>
       <w:pPr>
-        <w:pStyle w:val="Heading1"/>
+        <w:pStyle w:val="Cmsor1"/>
       </w:pPr>
       <w:r>
         <w:t>Firmware</w:t>
@@ -15092,126 +15381,126 @@
     </w:p>
     <w:p>
       <w:r>
-        <w:t xml:space="preserve">A firmware a perifériák inicializálása, relék, FET-ek alaphelyzetbe vitele után a vezérlő PC utasításaira vár. A firmware egy három állapotú állapotgépet valósít meg. Az első állapot a „SETUP”, amikor a </w:t>
+        <w:t>A firmware a perifériák inicializálása, relék, FET-ek alaphelyzetbe vitele után a vezérlő PC utasításaira vár. A firmware egy három állapotú állapotgépet valósít meg. Az első állapot a „SETUP”, amikor a felhasználó a mérésnek megfelelően beállíthatja a reléket, feszültség osztót, illetve elvégezheti a kalibrációkat. A második a „RUN” állapot, amikor a beállításoknak megfelelően történik a terhelés, és közben folyamatosan feszültség értékeket olvas vissza a műszer a kimenetről, ezeket pedig továbbítja a PC felé. A harmadik a „LOST” állapot, amikor kommunikációs hiba történik, és a firmware és a PC nem tudta kijavítani a hibát. Ilyen lehet például ha a vezérlő számítógép lefagy, vagy az USB kábelt kihúzzák. Ebben az állapotban a műszer a kimeneteit nagyimpedanciás állapotba hozza és várakozik a számítógép újracsatlakoztatására.</w:t>
+      </w:r>
+    </w:p>
+    <w:p/>
+    <w:p>
+      <w:pPr>
+        <w:pStyle w:val="Cmsor1"/>
+      </w:pPr>
+      <w:r>
+        <w:t>PC oldali szoftver</w:t>
+      </w:r>
+    </w:p>
+    <w:p>
+      <w:r>
+        <w:t>A PC oldali szoftvert a National Instruments által fejlesztett LabVIEW-ban írtam meg, mivel ez a grafikus programozási nyelv kitűnően alkalmas mérési eredmények megjelenítésére és mentésére, illetve szabályzásikörök megvalósítására.</w:t>
+      </w:r>
+      <w:r>
+        <w:t xml:space="preserve"> A grafikus programozás segítségével rövid idő alatt meg tudtam írni a PC oldali szoftver prototípusát.</w:t>
+      </w:r>
+    </w:p>
+    <w:p>
+      <w:r>
+        <w:t>DUMMYTEXT</w:t>
+      </w:r>
+    </w:p>
+    <w:p/>
+    <w:p>
+      <w:pPr>
+        <w:pStyle w:val="Cmsor1"/>
+      </w:pPr>
+      <w:r>
+        <w:t>Kialakított kommunikációs protokoll</w:t>
+      </w:r>
+    </w:p>
+    <w:p>
+      <w:r>
+        <w:t xml:space="preserve">A PC és műszer közötti kommunikáció </w:t>
+      </w:r>
+      <w:r>
+        <w:t>három egymást követő UART csomagból épül fel. Az első 8 bites üzenet az utasítás azonosítója, a második két üzenet pedig az ehhez tartozó adatokat tartalmazza. Így például egy &lt;PÉLDA ÜZENET&gt; &lt;ÁBRA&gt;</w:t>
+      </w:r>
+    </w:p>
+    <w:p>
+      <w:r>
+        <w:t>A PC oldalról érkezhet mérés közben „Aktív csatornák olvasása” utasítás, ekkor a beágyazott rendszer az aktív csatornák számának megfelelő feszültségértéket küld a PC-nek.</w:t>
+      </w:r>
+    </w:p>
+    <w:p>
+      <w:pPr>
+        <w:pStyle w:val="Cmsor1"/>
+      </w:pPr>
+      <w:r>
+        <w:t>Műszer paramétereinek validálása</w:t>
+      </w:r>
+    </w:p>
+    <w:p>
+      <w:r>
+        <w:t>DUMMYTEXT</w:t>
+      </w:r>
+    </w:p>
+    <w:p/>
+    <w:p>
+      <w:pPr>
+        <w:pStyle w:val="Cmsor1"/>
+      </w:pPr>
+      <w:r>
+        <w:t>ADC bemenete, buffer</w:t>
+      </w:r>
+    </w:p>
+    <w:p>
+      <w:r>
+        <w:t>&lt;JOBB KÉP&gt;</w:t>
+      </w:r>
+    </w:p>
+    <w:p>
+      <w:r>
+        <w:t>A műszer kimenetén található egy ellenállás osztó, melynek osztási aránya egy NFET-t</w:t>
+      </w:r>
+      <w:r>
+        <w:t xml:space="preserve">el kapcsolható </w:t>
+      </w:r>
+      <w:r>
+        <w:rPr>
+          <w:highlight w:val="yellow"/>
+        </w:rPr>
+        <w:t>&lt;X&gt;,</w:t>
+      </w:r>
+      <w:r>
+        <w:t xml:space="preserve"> </w:t>
+      </w:r>
+      <w:r>
+        <w:rPr>
+          <w:highlight w:val="yellow"/>
+        </w:rPr>
+        <w:t>vagy &lt;Y&gt;-</w:t>
+      </w:r>
+      <w:r>
+        <w:t>re, így két külön mérési tartomány állítható be, és ennek megfelelően egy kisebb tartományon növelhető a felbontás.</w:t>
+      </w:r>
+      <w:r>
+        <w:t xml:space="preserve"> A FET bekapcsolt állapotban elhanyagolható ellenállású az osztó többi eleméhez képest. Az ellenállás osztó után egy két tranzisztoros vágó áramkör található, amely megakadályozza a túl alacsony, illetve a túl magas fe</w:t>
+      </w:r>
+      <w:r>
+        <w:t xml:space="preserve">szültségeket a műveleti erősítő és azon keresztül az ADC </w:t>
+      </w:r>
+      <w:r>
+        <w:t>bemenetén</w:t>
+      </w:r>
+      <w:r>
+        <w:t>. Az OP07-es műveleti erősítő bufferként van alkalmazva</w:t>
+      </w:r>
+      <w:r>
+        <w:t xml:space="preserve"> az ellenállás osztó terhelésének minimalizálása érdekében</w:t>
+      </w:r>
+      <w:r>
+        <w:t xml:space="preserve">. Ezután egy RC tag található közvetlenül az ADC </w:t>
       </w:r>
       <w:r>
         <w:lastRenderedPageBreak/>
-        <w:t>felhasználó a mérésnek megfelelően beállíthatja a reléket, feszültség osztót, illetve elvégezheti a kalibrációkat. A második a „RUN” állapot, amikor a beállításoknak megfelelően történik a terhelés, és közben folyamatosan feszültség értékeket olvas vissza a műszer a kimenetről, ezeket pedig továbbítja a PC felé. A harmadik a „LOST” állapot, amikor kommunikációs hiba történik, és a firmware és a PC nem tudta kijavítani a hibát. Ilyen lehet például ha a vezérlő számítógép lefagy, vagy az USB kábelt kihúzzák. Ebben az állapotban a műszer a kimeneteit nagyimpedanciás állapotba hozza és várakozik a számítógép újracsatlakoztatására.</w:t>
-      </w:r>
-    </w:p>
-    <w:p/>
-    <w:p>
-      <w:pPr>
-        <w:pStyle w:val="Heading1"/>
-      </w:pPr>
-      <w:r>
-        <w:t>PC oldali szoftver</w:t>
-      </w:r>
-    </w:p>
-    <w:p>
-      <w:r>
-        <w:t>A PC oldali szoftvert a National Instruments által fejlesztett LabVIEW-ban írtam meg, mivel ez a grafikus programozási nyelv kitűnően alkalmas mérési eredmények megjelenítésére és mentésére, illetve szabályzásikörök megvalósítására.</w:t>
-      </w:r>
-      <w:r>
-        <w:t xml:space="preserve"> A grafikus programozás segítségével rövid idő alatt meg tudtam írni a PC oldali szoftver prototípusát.</w:t>
-      </w:r>
-    </w:p>
-    <w:p>
-      <w:r>
-        <w:t>DUMMYTEXT</w:t>
-      </w:r>
-    </w:p>
-    <w:p/>
-    <w:p>
-      <w:pPr>
-        <w:pStyle w:val="Heading1"/>
-      </w:pPr>
-      <w:r>
-        <w:t>Kialakított kommunikációs protokoll</w:t>
-      </w:r>
-    </w:p>
-    <w:p>
-      <w:r>
-        <w:t xml:space="preserve">A PC és műszer közötti kommunikáció </w:t>
-      </w:r>
-      <w:r>
-        <w:t>három egymást követő UART csomagból épül fel. Az első 8 bites üzenet az utasítás azonosítója, a második két üzenet pedig az ehhez tartozó adatokat tartalmazza. Így például egy &lt;PÉLDA ÜZENET&gt; &lt;ÁBRA&gt;</w:t>
-      </w:r>
-    </w:p>
-    <w:p>
-      <w:r>
-        <w:t>A PC oldalról érkezhet mérés közben „Aktív csatornák olvasása” utasítás, ekkor a beágyazott rendszer az aktív csatornák számának megfelelő feszültségértéket küld a PC-nek.</w:t>
-      </w:r>
-    </w:p>
-    <w:p>
-      <w:pPr>
-        <w:pStyle w:val="Heading1"/>
-      </w:pPr>
-      <w:r>
-        <w:t>Műszer paramétereinek validálása</w:t>
-      </w:r>
-    </w:p>
-    <w:p>
-      <w:r>
-        <w:t>DUMMYTEXT</w:t>
-      </w:r>
-    </w:p>
-    <w:p/>
-    <w:p>
-      <w:pPr>
-        <w:pStyle w:val="Heading1"/>
-      </w:pPr>
-      <w:r>
-        <w:t>ADC bemenete, buffer</w:t>
-      </w:r>
-    </w:p>
-    <w:p>
-      <w:r>
-        <w:t>&lt;JOBB KÉP&gt;</w:t>
-      </w:r>
-    </w:p>
-    <w:p>
-      <w:r>
-        <w:t>A műszer kimenetén található egy ellenállás osztó, melynek osztási aránya egy NFET-t</w:t>
-      </w:r>
-      <w:r>
-        <w:t xml:space="preserve">el kapcsolható </w:t>
-      </w:r>
-      <w:r>
-        <w:rPr>
-          <w:highlight w:val="yellow"/>
-        </w:rPr>
-        <w:t>&lt;X&gt;,</w:t>
-      </w:r>
-      <w:r>
-        <w:t xml:space="preserve"> </w:t>
-      </w:r>
-      <w:r>
-        <w:rPr>
-          <w:highlight w:val="yellow"/>
-        </w:rPr>
-        <w:t>vagy &lt;Y&gt;-</w:t>
-      </w:r>
-      <w:r>
-        <w:t>re, így két külön mérési tartomány állítható be, és ennek megfelelően egy kisebb tartományon növelhető a felbontás.</w:t>
-      </w:r>
-      <w:r>
-        <w:t xml:space="preserve"> A FET bekapcsolt állapotban elhanyagolható ellenállású az osztó többi eleméhez képest. Az ellenállás osztó után egy két tranzisztoros vágó áramkör található, amely megakadályozza a túl alacsony, illetve a túl magas fe</w:t>
-      </w:r>
-      <w:r>
-        <w:t xml:space="preserve">szültségeket a műveleti erősítő és azon keresztül az ADC </w:t>
-      </w:r>
-      <w:r>
-        <w:t>bemenetén</w:t>
-      </w:r>
-      <w:r>
-        <w:t>. Az OP07-es műveleti erősítő bufferként van alkalmazva</w:t>
-      </w:r>
-      <w:r>
-        <w:t xml:space="preserve"> az ellenállás osztó terhelésének minimalizálása érdekében</w:t>
-      </w:r>
-      <w:r>
-        <w:t xml:space="preserve">. Ezután egy RC tag található közvetlenül az ADC bemeneténél, ez egyfelől aluláteresztő szűrésként van alkalmazva, másfelől töltést tárol az ADC mintavevő áramkörének. </w:t>
+        <w:t xml:space="preserve">bemeneténél, ez egyfelől aluláteresztő szűrésként van alkalmazva, másfelől töltést tárol az ADC mintavevő áramkörének. </w:t>
       </w:r>
       <w:r>
         <w:t>A válaszott ADS8028-as SAR ADC bemenete a</w:t>
@@ -15227,183 +15516,13 @@
       <w:r>
         <w:rPr>
           <w:noProof/>
-          <w:lang w:val="en-GB" w:eastAsia="en-GB"/>
-        </w:rPr>
-        <w:lastRenderedPageBreak/>
+          <w:lang w:val="en-US"/>
+        </w:rPr>
         <w:drawing>
           <wp:inline distT="0" distB="0" distL="0" distR="0" wp14:anchorId="4F79EBDB" wp14:editId="6AB41795">
             <wp:extent cx="3876675" cy="1971675"/>
             <wp:effectExtent l="0" t="0" r="9525" b="9525"/>
             <wp:docPr id="16" name="Picture 16"/>
-            <wp:cNvGraphicFramePr>
-              <a:graphicFrameLocks xmlns:a="http://schemas.openxmlformats.org/drawingml/2006/main" noChangeAspect="1"/>
-            </wp:cNvGraphicFramePr>
-            <a:graphic xmlns:a="http://schemas.openxmlformats.org/drawingml/2006/main">
-              <a:graphicData uri="http://schemas.openxmlformats.org/drawingml/2006/picture">
-                <pic:pic xmlns:pic="http://schemas.openxmlformats.org/drawingml/2006/picture">
-                  <pic:nvPicPr>
-                    <pic:cNvPr id="1" name=""/>
-                    <pic:cNvPicPr/>
-                  </pic:nvPicPr>
-                  <pic:blipFill>
-                    <a:blip r:embed="rId17"/>
-                    <a:stretch>
-                      <a:fillRect/>
-                    </a:stretch>
-                  </pic:blipFill>
-                  <pic:spPr>
-                    <a:xfrm>
-                      <a:off x="0" y="0"/>
-                      <a:ext cx="3876675" cy="1971675"/>
-                    </a:xfrm>
-                    <a:prstGeom prst="rect">
-                      <a:avLst/>
-                    </a:prstGeom>
-                  </pic:spPr>
-                </pic:pic>
-              </a:graphicData>
-            </a:graphic>
-          </wp:inline>
-        </w:drawing>
-      </w:r>
-    </w:p>
-    <w:p>
-      <w:r>
-        <w:t>, ahol D</w:t>
-      </w:r>
-      <w:r>
-        <w:rPr>
-          <w:vertAlign w:val="subscript"/>
-        </w:rPr>
-        <w:t>1</w:t>
-      </w:r>
-      <w:r>
-        <w:t>, D</w:t>
-      </w:r>
-      <w:r>
-        <w:rPr>
-          <w:vertAlign w:val="subscript"/>
-        </w:rPr>
-        <w:t>2</w:t>
-      </w:r>
-      <w:r>
-        <w:t xml:space="preserve"> </w:t>
-      </w:r>
-      <w:r>
-        <w:t>túl magas és túl alacsony feszültségek ellen védik a bemenetet, C</w:t>
-      </w:r>
-      <w:r>
-        <w:rPr>
-          <w:vertAlign w:val="subscript"/>
-        </w:rPr>
-        <w:t>PIN</w:t>
-      </w:r>
-      <w:r>
-        <w:t xml:space="preserve"> a tokozásból adódó kapacitást, R</w:t>
-      </w:r>
-      <w:r>
-        <w:rPr>
-          <w:vertAlign w:val="subscript"/>
-        </w:rPr>
-        <w:t>S</w:t>
-      </w:r>
-      <w:r>
-        <w:t xml:space="preserve"> a bemeneti multiplexer és a mintavevő kapcsoló együttes ellenállását, C</w:t>
-      </w:r>
-      <w:r>
-        <w:rPr>
-          <w:vertAlign w:val="subscript"/>
-        </w:rPr>
-        <w:t>SAMPLE</w:t>
-      </w:r>
-      <w:r>
-        <w:t xml:space="preserve"> pedig a mintavételi kapacitást.</w:t>
-      </w:r>
-    </w:p>
-    <w:p>
-      <w:r>
-        <w:t>Az ADC mintavételi ideje alatt a C</w:t>
-      </w:r>
-      <w:r>
-        <w:rPr>
-          <w:vertAlign w:val="subscript"/>
-        </w:rPr>
-        <w:t>SAMPLE</w:t>
-      </w:r>
-      <w:r>
-        <w:t xml:space="preserve"> kondenzátort szükséges feltölteni a bemeneti feszültség értékére</w:t>
-      </w:r>
-      <w:r>
-        <w:t>, hogy azt az analóg-digitális átalakító megfelelően fel tudja dolgozni. Amennyiben például túl nagy soros ellenállású feszültségforrással hajtjuk meg a mintavevő áramkör bementét, akkor a C</w:t>
-      </w:r>
-      <w:r>
-        <w:rPr>
-          <w:vertAlign w:val="subscript"/>
-        </w:rPr>
-        <w:t>SAMPLE</w:t>
-      </w:r>
-      <w:r>
-        <w:t xml:space="preserve"> kondenzátor feszültsége nem fogja megfelelően megközelíteni a bemeneten lévő feszültséget, így pontatlan lesz a kapott digitális kódunk.</w:t>
-      </w:r>
-    </w:p>
-    <w:p/>
-    <w:p/>
-    <w:p>
-      <w:r>
-        <w:t>&lt;SZÁMÍTÁSOK&gt;</w:t>
-      </w:r>
-    </w:p>
-    <w:p>
-      <w:pPr>
-        <w:pStyle w:val="Heading1"/>
-      </w:pPr>
-      <w:r>
-        <w:t>Két külön NYÁK szétválasztás</w:t>
-      </w:r>
-    </w:p>
-    <w:p>
-      <w:r>
-        <w:t xml:space="preserve">A műszer komplexitásából adódóan az áramkört két külön NYÁK-ra helyeztem el. Az egyik NYÁK-on található a mikrokontroller, a ventilátorok meghajtása, az USB-UART leválasztás, az EEPROM, valamint a 3.3V-os feszültség stabilizátor. A második NYÁK-ra a +12V, +3.3V, illetve digitális jelek szalagkábelen jutnak el az első NYÁK-ról, és azon a NYÁK-on található az összes nagyáramú rész, az analóg-digitális illetve digitális-analóg átalakítók, relék. Ezzel a </w:t>
-      </w:r>
-      <w:r>
-        <w:t>szétválasztással</w:t>
-      </w:r>
-      <w:r>
-        <w:t xml:space="preserve"> a jövőben egyszerűbben fejleszthető rendszert kapunk, például a második NYÁK 4 rétegen történő megvalósítása az első NYÁK módosítása nélkül </w:t>
-      </w:r>
-      <w:r>
-        <w:t>megoldható</w:t>
-      </w:r>
-      <w:r>
-        <w:t>.</w:t>
-      </w:r>
-      <w:r>
-        <w:t xml:space="preserve"> </w:t>
-      </w:r>
-    </w:p>
-    <w:p>
-      <w:pPr>
-        <w:pStyle w:val="Heading1"/>
-      </w:pPr>
-      <w:r>
-        <w:lastRenderedPageBreak/>
-        <w:t>Layout – Digitális</w:t>
-      </w:r>
-    </w:p>
-    <w:p>
-      <w:pPr>
-        <w:jc w:val="center"/>
-      </w:pPr>
-      <w:r>
-        <w:rPr>
-          <w:noProof/>
-          <w:lang w:val="en-GB" w:eastAsia="en-GB"/>
-        </w:rPr>
-        <w:drawing>
-          <wp:inline distT="0" distB="0" distL="0" distR="0" wp14:anchorId="44F2769D" wp14:editId="4A32552D">
-            <wp:extent cx="4886325" cy="4819650"/>
-            <wp:effectExtent l="0" t="0" r="9525" b="0"/>
-            <wp:docPr id="5" name="Picture 5"/>
             <wp:cNvGraphicFramePr>
               <a:graphicFrameLocks xmlns:a="http://schemas.openxmlformats.org/drawingml/2006/main" noChangeAspect="1"/>
             </wp:cNvGraphicFramePr>
@@ -15423,6 +15542,175 @@
                   <pic:spPr>
                     <a:xfrm>
                       <a:off x="0" y="0"/>
+                      <a:ext cx="3876675" cy="1971675"/>
+                    </a:xfrm>
+                    <a:prstGeom prst="rect">
+                      <a:avLst/>
+                    </a:prstGeom>
+                  </pic:spPr>
+                </pic:pic>
+              </a:graphicData>
+            </a:graphic>
+          </wp:inline>
+        </w:drawing>
+      </w:r>
+    </w:p>
+    <w:p>
+      <w:r>
+        <w:t>, ahol D</w:t>
+      </w:r>
+      <w:r>
+        <w:rPr>
+          <w:vertAlign w:val="subscript"/>
+        </w:rPr>
+        <w:t>1</w:t>
+      </w:r>
+      <w:r>
+        <w:t>, D</w:t>
+      </w:r>
+      <w:r>
+        <w:rPr>
+          <w:vertAlign w:val="subscript"/>
+        </w:rPr>
+        <w:t>2</w:t>
+      </w:r>
+      <w:r>
+        <w:t xml:space="preserve"> </w:t>
+      </w:r>
+      <w:r>
+        <w:t>túl magas és túl alacsony feszültségek ellen védik a bemenetet, C</w:t>
+      </w:r>
+      <w:r>
+        <w:rPr>
+          <w:vertAlign w:val="subscript"/>
+        </w:rPr>
+        <w:t>PIN</w:t>
+      </w:r>
+      <w:r>
+        <w:t xml:space="preserve"> a tokozásból adódó kapacitást, R</w:t>
+      </w:r>
+      <w:r>
+        <w:rPr>
+          <w:vertAlign w:val="subscript"/>
+        </w:rPr>
+        <w:t>S</w:t>
+      </w:r>
+      <w:r>
+        <w:t xml:space="preserve"> a bemeneti multiplexer és a mintavevő kapcsoló együttes ellenállását, C</w:t>
+      </w:r>
+      <w:r>
+        <w:rPr>
+          <w:vertAlign w:val="subscript"/>
+        </w:rPr>
+        <w:t>SAMPLE</w:t>
+      </w:r>
+      <w:r>
+        <w:t xml:space="preserve"> pedig a mintavételi kapacitást.</w:t>
+      </w:r>
+    </w:p>
+    <w:p>
+      <w:r>
+        <w:t>Az ADC mintavételi ideje alatt a C</w:t>
+      </w:r>
+      <w:r>
+        <w:rPr>
+          <w:vertAlign w:val="subscript"/>
+        </w:rPr>
+        <w:t>SAMPLE</w:t>
+      </w:r>
+      <w:r>
+        <w:t xml:space="preserve"> kondenzátort szükséges feltölteni a bemeneti feszültség értékére</w:t>
+      </w:r>
+      <w:r>
+        <w:t>, hogy azt az analóg-digitális átalakító megfelelően fel tudja dolgozni. Amennyiben például túl nagy soros ellenállású feszültségforrással hajtjuk meg a mintavevő áramkör bementét, akkor a C</w:t>
+      </w:r>
+      <w:r>
+        <w:rPr>
+          <w:vertAlign w:val="subscript"/>
+        </w:rPr>
+        <w:t>SAMPLE</w:t>
+      </w:r>
+      <w:r>
+        <w:t xml:space="preserve"> kondenzátor feszültsége nem fogja megfelelően megközelíteni a bemeneten lévő feszültséget, így pontatlan lesz a kapott digitális kódunk.</w:t>
+      </w:r>
+    </w:p>
+    <w:p/>
+    <w:p/>
+    <w:p>
+      <w:r>
+        <w:t>&lt;SZÁMÍTÁSOK&gt;</w:t>
+      </w:r>
+    </w:p>
+    <w:p>
+      <w:pPr>
+        <w:pStyle w:val="Cmsor1"/>
+      </w:pPr>
+      <w:r>
+        <w:t>Két külön NYÁK szétválasztás</w:t>
+      </w:r>
+    </w:p>
+    <w:p>
+      <w:r>
+        <w:t xml:space="preserve">A műszer komplexitásából adódóan az áramkört két külön NYÁK-ra helyeztem el. Az egyik NYÁK-on található a mikrokontroller, a ventilátorok meghajtása, az USB-UART leválasztás, az EEPROM, valamint a 3.3V-os feszültség stabilizátor. A második NYÁK-ra a +12V, +3.3V, illetve digitális jelek szalagkábelen jutnak el az első NYÁK-ról, és azon a NYÁK-on található az összes nagyáramú rész, az analóg-digitális illetve digitális-analóg átalakítók, relék. Ezzel a </w:t>
+      </w:r>
+      <w:r>
+        <w:t>szétválasztással</w:t>
+      </w:r>
+      <w:r>
+        <w:t xml:space="preserve"> a jövőben egyszerűbben fejleszthető rendszert kapunk, például a második NYÁK 4 rétegen történő megvalósítása az első NYÁK módosítása nélkül </w:t>
+      </w:r>
+      <w:r>
+        <w:t>megoldható</w:t>
+      </w:r>
+      <w:r>
+        <w:t>.</w:t>
+      </w:r>
+      <w:r>
+        <w:t xml:space="preserve"> </w:t>
+      </w:r>
+    </w:p>
+    <w:p>
+      <w:pPr>
+        <w:pStyle w:val="Cmsor1"/>
+      </w:pPr>
+      <w:r>
+        <w:lastRenderedPageBreak/>
+        <w:t>Layout – Digitális</w:t>
+      </w:r>
+    </w:p>
+    <w:p>
+      <w:pPr>
+        <w:jc w:val="center"/>
+      </w:pPr>
+      <w:r>
+        <w:rPr>
+          <w:noProof/>
+          <w:lang w:val="en-US"/>
+        </w:rPr>
+        <w:drawing>
+          <wp:inline distT="0" distB="0" distL="0" distR="0" wp14:anchorId="44F2769D" wp14:editId="4A32552D">
+            <wp:extent cx="4886325" cy="4819650"/>
+            <wp:effectExtent l="0" t="0" r="9525" b="0"/>
+            <wp:docPr id="5" name="Picture 5"/>
+            <wp:cNvGraphicFramePr>
+              <a:graphicFrameLocks xmlns:a="http://schemas.openxmlformats.org/drawingml/2006/main" noChangeAspect="1"/>
+            </wp:cNvGraphicFramePr>
+            <a:graphic xmlns:a="http://schemas.openxmlformats.org/drawingml/2006/main">
+              <a:graphicData uri="http://schemas.openxmlformats.org/drawingml/2006/picture">
+                <pic:pic xmlns:pic="http://schemas.openxmlformats.org/drawingml/2006/picture">
+                  <pic:nvPicPr>
+                    <pic:cNvPr id="1" name=""/>
+                    <pic:cNvPicPr/>
+                  </pic:nvPicPr>
+                  <pic:blipFill>
+                    <a:blip r:embed="rId19"/>
+                    <a:stretch>
+                      <a:fillRect/>
+                    </a:stretch>
+                  </pic:blipFill>
+                  <pic:spPr>
+                    <a:xfrm>
+                      <a:off x="0" y="0"/>
                       <a:ext cx="4886325" cy="4819650"/>
                     </a:xfrm>
                     <a:prstGeom prst="rect">
@@ -15522,7 +15810,7 @@
     <w:p/>
     <w:p>
       <w:pPr>
-        <w:pStyle w:val="Heading1"/>
+        <w:pStyle w:val="Cmsor1"/>
       </w:pPr>
       <w:r>
         <w:lastRenderedPageBreak/>
@@ -15536,7 +15824,7 @@
       <w:r>
         <w:rPr>
           <w:noProof/>
-          <w:lang w:val="en-GB" w:eastAsia="en-GB"/>
+          <w:lang w:val="en-US"/>
         </w:rPr>
         <w:drawing>
           <wp:inline distT="0" distB="0" distL="0" distR="0">
@@ -15556,7 +15844,7 @@
                     </pic:cNvPicPr>
                   </pic:nvPicPr>
                   <pic:blipFill>
-                    <a:blip r:embed="rId19">
+                    <a:blip r:embed="rId20">
                       <a:extLst>
                         <a:ext uri="{28A0092B-C50C-407E-A947-70E740481C1C}">
                           <a14:useLocalDpi xmlns:a14="http://schemas.microsoft.com/office/drawing/2010/main" val="0"/>
@@ -15633,64 +15921,13 @@
       <w:r>
         <w:rPr>
           <w:noProof/>
-          <w:lang w:val="en-GB" w:eastAsia="en-GB"/>
+          <w:lang w:val="en-US"/>
         </w:rPr>
         <w:drawing>
           <wp:inline distT="0" distB="0" distL="0" distR="0" wp14:anchorId="6EA268ED" wp14:editId="08577D48">
             <wp:extent cx="2838450" cy="3276600"/>
             <wp:effectExtent l="0" t="0" r="0" b="0"/>
             <wp:docPr id="9" name="Picture 9"/>
-            <wp:cNvGraphicFramePr>
-              <a:graphicFrameLocks xmlns:a="http://schemas.openxmlformats.org/drawingml/2006/main" noChangeAspect="1"/>
-            </wp:cNvGraphicFramePr>
-            <a:graphic xmlns:a="http://schemas.openxmlformats.org/drawingml/2006/main">
-              <a:graphicData uri="http://schemas.openxmlformats.org/drawingml/2006/picture">
-                <pic:pic xmlns:pic="http://schemas.openxmlformats.org/drawingml/2006/picture">
-                  <pic:nvPicPr>
-                    <pic:cNvPr id="1" name=""/>
-                    <pic:cNvPicPr/>
-                  </pic:nvPicPr>
-                  <pic:blipFill>
-                    <a:blip r:embed="rId20"/>
-                    <a:stretch>
-                      <a:fillRect/>
-                    </a:stretch>
-                  </pic:blipFill>
-                  <pic:spPr>
-                    <a:xfrm>
-                      <a:off x="0" y="0"/>
-                      <a:ext cx="2838450" cy="3276600"/>
-                    </a:xfrm>
-                    <a:prstGeom prst="rect">
-                      <a:avLst/>
-                    </a:prstGeom>
-                  </pic:spPr>
-                </pic:pic>
-              </a:graphicData>
-            </a:graphic>
-          </wp:inline>
-        </w:drawing>
-      </w:r>
-    </w:p>
-    <w:p>
-      <w:r>
-        <w:t>Azonban amennyiben az alkatrész kivezetései nem azonos hőmérsékletűek a feszültségek nem ejtik ki egymást, és zavar feszültség fog megjelenni:</w:t>
-      </w:r>
-    </w:p>
-    <w:p>
-      <w:pPr>
-        <w:jc w:val="center"/>
-      </w:pPr>
-      <w:r>
-        <w:rPr>
-          <w:noProof/>
-          <w:lang w:val="en-GB" w:eastAsia="en-GB"/>
-        </w:rPr>
-        <w:drawing>
-          <wp:inline distT="0" distB="0" distL="0" distR="0" wp14:anchorId="21E31685" wp14:editId="7A50A219">
-            <wp:extent cx="2819400" cy="3276600"/>
-            <wp:effectExtent l="0" t="0" r="0" b="0"/>
-            <wp:docPr id="14" name="Picture 14"/>
             <wp:cNvGraphicFramePr>
               <a:graphicFrameLocks xmlns:a="http://schemas.openxmlformats.org/drawingml/2006/main" noChangeAspect="1"/>
             </wp:cNvGraphicFramePr>
@@ -15710,6 +15947,57 @@
                   <pic:spPr>
                     <a:xfrm>
                       <a:off x="0" y="0"/>
+                      <a:ext cx="2838450" cy="3276600"/>
+                    </a:xfrm>
+                    <a:prstGeom prst="rect">
+                      <a:avLst/>
+                    </a:prstGeom>
+                  </pic:spPr>
+                </pic:pic>
+              </a:graphicData>
+            </a:graphic>
+          </wp:inline>
+        </w:drawing>
+      </w:r>
+    </w:p>
+    <w:p>
+      <w:r>
+        <w:t>Azonban amennyiben az alkatrész kivezetései nem azonos hőmérsékletűek a feszültségek nem ejtik ki egymást, és zavar feszültség fog megjelenni:</w:t>
+      </w:r>
+    </w:p>
+    <w:p>
+      <w:pPr>
+        <w:jc w:val="center"/>
+      </w:pPr>
+      <w:r>
+        <w:rPr>
+          <w:noProof/>
+          <w:lang w:val="en-US"/>
+        </w:rPr>
+        <w:drawing>
+          <wp:inline distT="0" distB="0" distL="0" distR="0" wp14:anchorId="21E31685" wp14:editId="7A50A219">
+            <wp:extent cx="2819400" cy="3276600"/>
+            <wp:effectExtent l="0" t="0" r="0" b="0"/>
+            <wp:docPr id="14" name="Picture 14"/>
+            <wp:cNvGraphicFramePr>
+              <a:graphicFrameLocks xmlns:a="http://schemas.openxmlformats.org/drawingml/2006/main" noChangeAspect="1"/>
+            </wp:cNvGraphicFramePr>
+            <a:graphic xmlns:a="http://schemas.openxmlformats.org/drawingml/2006/main">
+              <a:graphicData uri="http://schemas.openxmlformats.org/drawingml/2006/picture">
+                <pic:pic xmlns:pic="http://schemas.openxmlformats.org/drawingml/2006/picture">
+                  <pic:nvPicPr>
+                    <pic:cNvPr id="1" name=""/>
+                    <pic:cNvPicPr/>
+                  </pic:nvPicPr>
+                  <pic:blipFill>
+                    <a:blip r:embed="rId22"/>
+                    <a:stretch>
+                      <a:fillRect/>
+                    </a:stretch>
+                  </pic:blipFill>
+                  <pic:spPr>
+                    <a:xfrm>
+                      <a:off x="0" y="0"/>
                       <a:ext cx="2819400" cy="3276600"/>
                     </a:xfrm>
                     <a:prstGeom prst="rect">
@@ -15758,10 +16046,10 @@
         </w:rPr>
         <w:t xml:space="preserve">Forrás: </w:t>
       </w:r>
-      <w:hyperlink r:id="rId22" w:history="1">
+      <w:hyperlink r:id="rId23" w:history="1">
         <w:r>
           <w:rPr>
-            <w:rStyle w:val="Hyperlink"/>
+            <w:rStyle w:val="Hiperhivatkozs"/>
             <w:highlight w:val="yellow"/>
           </w:rPr>
           <w:t>http://www.cypress.com/file/57626/download</w:t>
@@ -15776,7 +16064,7 @@
     <w:p/>
     <w:p>
       <w:pPr>
-        <w:pStyle w:val="Heading1"/>
+        <w:pStyle w:val="Cmsor1"/>
       </w:pPr>
       <w:r>
         <w:t>Alkatrészek megválasztása</w:t>
@@ -15784,7 +16072,7 @@
     </w:p>
     <w:p>
       <w:pPr>
-        <w:pStyle w:val="Heading2"/>
+        <w:pStyle w:val="Cmsor2"/>
       </w:pPr>
       <w:r>
         <w:t>Sönt ellenállás:</w:t>
@@ -15798,13 +16086,10 @@
         <w:t xml:space="preserve">k kiválasztva a kimeneti árammérés megvalósításához. Az angol elnevezés „Open Air Resistor”, vagyis szabad levegős ellenállás. Ezek az ellenállások a NYÁK felszínétől egy rövid jól vezető szakasszal eltávolítják a diszipáló ellenállás szakaszt, így a NYÁK-ra és a környező alkatrészekre visszaható hőmérséklet emelkedés jelentősen csökken egy felületszerelt, vagy egy közönséges axiális furatszerelt ellenálláshoz képest. A </w:t>
       </w:r>
       <w:r>
-        <w:rPr>
-          <w:highlight w:val="yellow"/>
-        </w:rPr>
-        <w:t>&lt;GYÁRTÓNEVE&gt;</w:t>
-      </w:r>
-      <w:r>
-        <w:t xml:space="preserve"> gyártó adatlapján közö</w:t>
+        <w:t>TT Electronics által gyártott alkatrész</w:t>
+      </w:r>
+      <w:r>
+        <w:t xml:space="preserve"> adatlapján közö</w:t>
       </w:r>
       <w:r>
         <w:t>lt hőkamera képen jól látható a sönt kialakításának hatása:</w:t>
@@ -15817,7 +16102,7 @@
       <w:r>
         <w:rPr>
           <w:noProof/>
-          <w:lang w:val="en-GB" w:eastAsia="en-GB"/>
+          <w:lang w:val="en-US"/>
         </w:rPr>
         <w:drawing>
           <wp:inline distT="0" distB="0" distL="0" distR="0" wp14:anchorId="2111D822" wp14:editId="6070CB7D">
@@ -15835,7 +16120,7 @@
                     <pic:cNvPicPr/>
                   </pic:nvPicPr>
                   <pic:blipFill>
-                    <a:blip r:embed="rId23"/>
+                    <a:blip r:embed="rId24"/>
                     <a:stretch>
                       <a:fillRect/>
                     </a:stretch>
@@ -15862,8 +16147,13 @@
       </w:r>
     </w:p>
     <w:p>
+      <w:r>
+        <w:t>&lt;ÁLTALUNK KÉSZÍTETT HŐKÉP&gt;</w:t>
+      </w:r>
+    </w:p>
+    <w:p>
       <w:pPr>
-        <w:pStyle w:val="Heading2"/>
+        <w:pStyle w:val="Cmsor2"/>
       </w:pPr>
       <w:r>
         <w:t>Relék:</w:t>
@@ -15876,7 +16166,7 @@
     </w:p>
     <w:p>
       <w:pPr>
-        <w:pStyle w:val="Heading2"/>
+        <w:pStyle w:val="Cmsor2"/>
       </w:pPr>
       <w:r>
         <w:t>Műveletierősítők</w:t>
@@ -15886,8 +16176,6 @@
       <w:r>
         <w:t>&lt;DUMMY&gt;</w:t>
       </w:r>
-      <w:bookmarkStart w:id="0" w:name="_GoBack"/>
-      <w:bookmarkEnd w:id="0"/>
     </w:p>
     <w:sectPr>
       <w:pgSz w:w="11906" w:h="16838"/>
@@ -16577,15 +16865,15 @@
     <w:lsdException w:name="List Table 7 Colorful Accent 6" w:uiPriority="52"/>
     <w:lsdException w:name="Mention" w:semiHidden="1" w:unhideWhenUsed="1"/>
   </w:latentStyles>
-  <w:style w:type="paragraph" w:default="1" w:styleId="Normal">
+  <w:style w:type="paragraph" w:default="1" w:styleId="Norml">
     <w:name w:val="Normal"/>
     <w:qFormat/>
   </w:style>
-  <w:style w:type="paragraph" w:styleId="Heading1">
+  <w:style w:type="paragraph" w:styleId="Cmsor1">
     <w:name w:val="heading 1"/>
-    <w:basedOn w:val="Normal"/>
-    <w:next w:val="Normal"/>
-    <w:link w:val="Heading1Char"/>
+    <w:basedOn w:val="Norml"/>
+    <w:next w:val="Norml"/>
+    <w:link w:val="Cmsor1Char"/>
     <w:uiPriority w:val="9"/>
     <w:qFormat/>
     <w:rsid w:val="003E583A"/>
@@ -16602,11 +16890,11 @@
       <w:szCs w:val="32"/>
     </w:rPr>
   </w:style>
-  <w:style w:type="paragraph" w:styleId="Heading2">
+  <w:style w:type="paragraph" w:styleId="Cmsor2">
     <w:name w:val="heading 2"/>
-    <w:basedOn w:val="Normal"/>
-    <w:next w:val="Normal"/>
-    <w:link w:val="Heading2Char"/>
+    <w:basedOn w:val="Norml"/>
+    <w:next w:val="Norml"/>
+    <w:link w:val="Cmsor2Char"/>
     <w:uiPriority w:val="9"/>
     <w:unhideWhenUsed/>
     <w:qFormat/>
@@ -16624,13 +16912,13 @@
       <w:szCs w:val="26"/>
     </w:rPr>
   </w:style>
-  <w:style w:type="character" w:default="1" w:styleId="DefaultParagraphFont">
+  <w:style w:type="character" w:default="1" w:styleId="Bekezdsalapbettpusa">
     <w:name w:val="Default Paragraph Font"/>
     <w:uiPriority w:val="1"/>
     <w:semiHidden/>
     <w:unhideWhenUsed/>
   </w:style>
-  <w:style w:type="table" w:default="1" w:styleId="TableNormal">
+  <w:style w:type="table" w:default="1" w:styleId="Normltblzat">
     <w:name w:val="Normal Table"/>
     <w:uiPriority w:val="99"/>
     <w:semiHidden/>
@@ -16645,16 +16933,16 @@
       </w:tblCellMar>
     </w:tblPr>
   </w:style>
-  <w:style w:type="numbering" w:default="1" w:styleId="NoList">
+  <w:style w:type="numbering" w:default="1" w:styleId="Nemlista">
     <w:name w:val="No List"/>
     <w:uiPriority w:val="99"/>
     <w:semiHidden/>
     <w:unhideWhenUsed/>
   </w:style>
-  <w:style w:type="character" w:customStyle="1" w:styleId="Heading1Char">
-    <w:name w:val="Heading 1 Char"/>
-    <w:basedOn w:val="DefaultParagraphFont"/>
-    <w:link w:val="Heading1"/>
+  <w:style w:type="character" w:customStyle="1" w:styleId="Cmsor1Char">
+    <w:name w:val="Címsor 1 Char"/>
+    <w:basedOn w:val="Bekezdsalapbettpusa"/>
+    <w:link w:val="Cmsor1"/>
     <w:uiPriority w:val="9"/>
     <w:rsid w:val="003E583A"/>
     <w:rPr>
@@ -16665,9 +16953,9 @@
       <w:lang w:val="en-US"/>
     </w:rPr>
   </w:style>
-  <w:style w:type="character" w:styleId="PlaceholderText">
+  <w:style w:type="character" w:styleId="Helyrzszveg">
     <w:name w:val="Placeholder Text"/>
-    <w:basedOn w:val="DefaultParagraphFont"/>
+    <w:basedOn w:val="Bekezdsalapbettpusa"/>
     <w:uiPriority w:val="99"/>
     <w:semiHidden/>
     <w:rsid w:val="00DA6856"/>
@@ -16675,9 +16963,9 @@
       <w:color w:val="808080"/>
     </w:rPr>
   </w:style>
-  <w:style w:type="paragraph" w:styleId="ListParagraph">
+  <w:style w:type="paragraph" w:styleId="Listaszerbekezds">
     <w:name w:val="List Paragraph"/>
-    <w:basedOn w:val="Normal"/>
+    <w:basedOn w:val="Norml"/>
     <w:uiPriority w:val="34"/>
     <w:qFormat/>
     <w:rsid w:val="00AA6515"/>
@@ -16686,10 +16974,10 @@
       <w:contextualSpacing/>
     </w:pPr>
   </w:style>
-  <w:style w:type="paragraph" w:styleId="Header">
+  <w:style w:type="paragraph" w:styleId="lfej">
     <w:name w:val="header"/>
-    <w:basedOn w:val="Normal"/>
-    <w:link w:val="HeaderChar"/>
+    <w:basedOn w:val="Norml"/>
+    <w:link w:val="lfejChar"/>
     <w:uiPriority w:val="99"/>
     <w:unhideWhenUsed/>
     <w:rsid w:val="00796BC5"/>
@@ -16701,17 +16989,17 @@
       <w:spacing w:after="0" w:line="240" w:lineRule="auto"/>
     </w:pPr>
   </w:style>
-  <w:style w:type="character" w:customStyle="1" w:styleId="HeaderChar">
-    <w:name w:val="Header Char"/>
-    <w:basedOn w:val="DefaultParagraphFont"/>
-    <w:link w:val="Header"/>
+  <w:style w:type="character" w:customStyle="1" w:styleId="lfejChar">
+    <w:name w:val="Élőfej Char"/>
+    <w:basedOn w:val="Bekezdsalapbettpusa"/>
+    <w:link w:val="lfej"/>
     <w:uiPriority w:val="99"/>
     <w:rsid w:val="00796BC5"/>
   </w:style>
-  <w:style w:type="paragraph" w:styleId="Footer">
+  <w:style w:type="paragraph" w:styleId="llb">
     <w:name w:val="footer"/>
-    <w:basedOn w:val="Normal"/>
-    <w:link w:val="FooterChar"/>
+    <w:basedOn w:val="Norml"/>
+    <w:link w:val="llbChar"/>
     <w:uiPriority w:val="99"/>
     <w:unhideWhenUsed/>
     <w:rsid w:val="00796BC5"/>
@@ -16723,16 +17011,16 @@
       <w:spacing w:after="0" w:line="240" w:lineRule="auto"/>
     </w:pPr>
   </w:style>
-  <w:style w:type="character" w:customStyle="1" w:styleId="FooterChar">
-    <w:name w:val="Footer Char"/>
-    <w:basedOn w:val="DefaultParagraphFont"/>
-    <w:link w:val="Footer"/>
+  <w:style w:type="character" w:customStyle="1" w:styleId="llbChar">
+    <w:name w:val="Élőláb Char"/>
+    <w:basedOn w:val="Bekezdsalapbettpusa"/>
+    <w:link w:val="llb"/>
     <w:uiPriority w:val="99"/>
     <w:rsid w:val="00796BC5"/>
   </w:style>
-  <w:style w:type="character" w:styleId="Hyperlink">
+  <w:style w:type="character" w:styleId="Hiperhivatkozs">
     <w:name w:val="Hyperlink"/>
-    <w:basedOn w:val="DefaultParagraphFont"/>
+    <w:basedOn w:val="Bekezdsalapbettpusa"/>
     <w:uiPriority w:val="99"/>
     <w:unhideWhenUsed/>
     <w:rsid w:val="005663BC"/>
@@ -16741,10 +17029,10 @@
       <w:u w:val="single"/>
     </w:rPr>
   </w:style>
-  <w:style w:type="character" w:customStyle="1" w:styleId="Heading2Char">
-    <w:name w:val="Heading 2 Char"/>
-    <w:basedOn w:val="DefaultParagraphFont"/>
-    <w:link w:val="Heading2"/>
+  <w:style w:type="character" w:customStyle="1" w:styleId="Cmsor2Char">
+    <w:name w:val="Címsor 2 Char"/>
+    <w:basedOn w:val="Bekezdsalapbettpusa"/>
+    <w:link w:val="Cmsor2"/>
     <w:uiPriority w:val="9"/>
     <w:rsid w:val="00746022"/>
     <w:rPr>

</xml_diff>

<commit_message>
11.17 End of day
</commit_message>
<xml_diff>
--- a/VÁZLAT.docx
+++ b/VÁZLAT.docx
@@ -4,7 +4,7 @@
   <w:body>
     <w:p>
       <w:pPr>
-        <w:pStyle w:val="Heading1"/>
+        <w:pStyle w:val="Cmsor1"/>
       </w:pPr>
       <w:r>
         <w:t>Rendszerterv</w:t>
@@ -32,7 +32,7 @@
     </w:p>
     <w:p>
       <w:pPr>
-        <w:pStyle w:val="ListParagraph"/>
+        <w:pStyle w:val="Listaszerbekezds"/>
         <w:numPr>
           <w:ilvl w:val="0"/>
           <w:numId w:val="1"/>
@@ -59,7 +59,7 @@
     </w:p>
     <w:p>
       <w:pPr>
-        <w:pStyle w:val="ListParagraph"/>
+        <w:pStyle w:val="Listaszerbekezds"/>
         <w:numPr>
           <w:ilvl w:val="0"/>
           <w:numId w:val="1"/>
@@ -71,7 +71,7 @@
     </w:p>
     <w:p>
       <w:pPr>
-        <w:pStyle w:val="ListParagraph"/>
+        <w:pStyle w:val="Listaszerbekezds"/>
         <w:numPr>
           <w:ilvl w:val="0"/>
           <w:numId w:val="1"/>
@@ -83,7 +83,7 @@
     </w:p>
     <w:p>
       <w:pPr>
-        <w:pStyle w:val="ListParagraph"/>
+        <w:pStyle w:val="Listaszerbekezds"/>
         <w:numPr>
           <w:ilvl w:val="0"/>
           <w:numId w:val="1"/>
@@ -112,7 +112,7 @@
       <w:r>
         <w:rPr>
           <w:noProof/>
-          <w:lang w:val="en-GB" w:eastAsia="en-GB"/>
+          <w:lang w:val="en-US"/>
         </w:rPr>
         <w:lastRenderedPageBreak/>
         <w:drawing>
@@ -170,7 +170,7 @@
     </w:p>
     <w:p>
       <w:pPr>
-        <w:pStyle w:val="Heading1"/>
+        <w:pStyle w:val="Cmsor1"/>
       </w:pPr>
       <w:r>
         <w:lastRenderedPageBreak/>
@@ -184,7 +184,7 @@
       <w:r>
         <w:rPr>
           <w:noProof/>
-          <w:lang w:val="en-GB" w:eastAsia="en-GB"/>
+          <w:lang w:val="en-US"/>
         </w:rPr>
         <w:drawing>
           <wp:inline distT="0" distB="0" distL="0" distR="0">
@@ -372,7 +372,7 @@
       <w:r>
         <w:rPr>
           <w:noProof/>
-          <w:lang w:val="en-GB" w:eastAsia="en-GB"/>
+          <w:lang w:val="en-US"/>
         </w:rPr>
         <w:drawing>
           <wp:inline distT="0" distB="0" distL="0" distR="0" wp14:anchorId="747829AE" wp14:editId="40E3E156">
@@ -1026,7 +1026,7 @@
       <w:r>
         <w:rPr>
           <w:noProof/>
-          <w:lang w:val="en-GB" w:eastAsia="en-GB"/>
+          <w:lang w:val="en-US"/>
         </w:rPr>
         <w:drawing>
           <wp:inline distT="0" distB="0" distL="0" distR="0" wp14:anchorId="41344A00" wp14:editId="4E6A631A">
@@ -1085,7 +1085,7 @@
       <w:r>
         <w:rPr>
           <w:noProof/>
-          <w:lang w:val="en-GB" w:eastAsia="en-GB"/>
+          <w:lang w:val="en-US"/>
         </w:rPr>
         <w:drawing>
           <wp:inline distT="0" distB="0" distL="0" distR="0" wp14:anchorId="6A7210F7" wp14:editId="39767873">
@@ -1133,7 +1133,7 @@
       <w:r>
         <w:rPr>
           <w:noProof/>
-          <w:lang w:val="en-GB" w:eastAsia="en-GB"/>
+          <w:lang w:val="en-US"/>
         </w:rPr>
         <w:lastRenderedPageBreak/>
         <w:drawing>
@@ -1185,7 +1185,7 @@
       <w:r>
         <w:rPr>
           <w:noProof/>
-          <w:lang w:val="en-GB" w:eastAsia="en-GB"/>
+          <w:lang w:val="en-US"/>
         </w:rPr>
         <w:drawing>
           <wp:inline distT="0" distB="0" distL="0" distR="0" wp14:anchorId="36F0DC77" wp14:editId="70AEDDD1">
@@ -1231,7 +1231,7 @@
     </w:p>
     <w:p>
       <w:pPr>
-        <w:pStyle w:val="Heading1"/>
+        <w:pStyle w:val="Cmsor1"/>
       </w:pPr>
       <w:r>
         <w:lastRenderedPageBreak/>
@@ -1245,7 +1245,7 @@
       <w:r>
         <w:rPr>
           <w:noProof/>
-          <w:lang w:val="en-GB" w:eastAsia="en-GB"/>
+          <w:lang w:val="en-US"/>
         </w:rPr>
         <w:drawing>
           <wp:inline distT="0" distB="0" distL="0" distR="0">
@@ -6292,7 +6292,7 @@
     </w:p>
     <w:p>
       <w:pPr>
-        <w:pStyle w:val="Heading1"/>
+        <w:pStyle w:val="Cmsor1"/>
       </w:pPr>
       <w:r>
         <w:lastRenderedPageBreak/>
@@ -7748,7 +7748,7 @@
       <w:r>
         <w:rPr>
           <w:noProof/>
-          <w:lang w:val="en-GB" w:eastAsia="en-GB"/>
+          <w:lang w:val="en-US"/>
         </w:rPr>
         <w:lastRenderedPageBreak/>
         <w:drawing>
@@ -7858,7 +7858,7 @@
     <w:p/>
     <w:p>
       <w:pPr>
-        <w:pStyle w:val="Heading1"/>
+        <w:pStyle w:val="Cmsor1"/>
       </w:pPr>
       <w:r>
         <w:t>Kimeneti diszipáló FET és meghajtása</w:t>
@@ -7868,7 +7868,7 @@
       <w:r>
         <w:rPr>
           <w:noProof/>
-          <w:lang w:val="en-GB" w:eastAsia="en-GB"/>
+          <w:lang w:val="en-US"/>
         </w:rPr>
         <w:drawing>
           <wp:inline distT="0" distB="0" distL="0" distR="0">
@@ -8072,7 +8072,7 @@
     <w:p/>
     <w:p>
       <w:pPr>
-        <w:pStyle w:val="Heading1"/>
+        <w:pStyle w:val="Cmsor1"/>
       </w:pPr>
       <w:r>
         <w:t>Digitális be és kimenetek összehasonlítása</w:t>
@@ -14797,7 +14797,7 @@
     <w:p/>
     <w:p>
       <w:pPr>
-        <w:pStyle w:val="Heading1"/>
+        <w:pStyle w:val="Cmsor1"/>
       </w:pPr>
       <w:r>
         <w:t>Fejlesztői környzet – Circuit Maker</w:t>
@@ -14817,7 +14817,7 @@
     <w:p/>
     <w:p>
       <w:pPr>
-        <w:pStyle w:val="Heading1"/>
+        <w:pStyle w:val="Cmsor1"/>
       </w:pPr>
       <w:r>
         <w:t>Fejlesztői környezet – Fusion 360</w:t>
@@ -14834,7 +14834,7 @@
     <w:p/>
     <w:p>
       <w:pPr>
-        <w:pStyle w:val="Heading1"/>
+        <w:pStyle w:val="Cmsor1"/>
       </w:pPr>
       <w:r>
         <w:t>Szimulációs környezet – LTSpice XVII</w:t>
@@ -14848,7 +14848,7 @@
     <w:p/>
     <w:p>
       <w:pPr>
-        <w:pStyle w:val="Heading1"/>
+        <w:pStyle w:val="Cmsor1"/>
       </w:pPr>
       <w:r>
         <w:t>USB-UART kommunikáció, leválasztás</w:t>
@@ -14873,7 +14873,7 @@
     </w:p>
     <w:p>
       <w:pPr>
-        <w:pStyle w:val="Heading1"/>
+        <w:pStyle w:val="Cmsor1"/>
         <w:rPr>
           <w:vertAlign w:val="superscript"/>
         </w:rPr>
@@ -14928,7 +14928,7 @@
     <w:p/>
     <w:p>
       <w:pPr>
-        <w:pStyle w:val="Heading1"/>
+        <w:pStyle w:val="Cmsor1"/>
       </w:pPr>
       <w:r>
         <w:t>Hőmérés, hőelvezetés</w:t>
@@ -15014,7 +15014,7 @@
             <v:path o:extrusionok="f" gradientshapeok="t" o:connecttype="rect"/>
             <o:lock v:ext="edit" aspectratio="t"/>
           </v:shapetype>
-          <v:shape id="_x0000_i1025" type="#_x0000_t75" style="width:331.5pt;height:242.25pt">
+          <v:shape id="_x0000_i1025" type="#_x0000_t75" style="width:331.2pt;height:242.3pt">
             <v:imagedata r:id="rId17" o:title="Sideview v23" croptop="8325f" cropleft="11571f" cropright="9875f"/>
           </v:shape>
         </w:pict>
@@ -15031,7 +15031,7 @@
     </w:p>
     <w:p>
       <w:pPr>
-        <w:pStyle w:val="ListParagraph"/>
+        <w:pStyle w:val="Listaszerbekezds"/>
         <w:numPr>
           <w:ilvl w:val="0"/>
           <w:numId w:val="2"/>
@@ -15044,7 +15044,7 @@
     </w:p>
     <w:p>
       <w:pPr>
-        <w:pStyle w:val="ListParagraph"/>
+        <w:pStyle w:val="Listaszerbekezds"/>
         <w:numPr>
           <w:ilvl w:val="1"/>
           <w:numId w:val="2"/>
@@ -15056,7 +15056,7 @@
     </w:p>
     <w:p>
       <w:pPr>
-        <w:pStyle w:val="ListParagraph"/>
+        <w:pStyle w:val="Listaszerbekezds"/>
         <w:numPr>
           <w:ilvl w:val="0"/>
           <w:numId w:val="2"/>
@@ -15068,7 +15068,7 @@
     </w:p>
     <w:p>
       <w:pPr>
-        <w:pStyle w:val="ListParagraph"/>
+        <w:pStyle w:val="Listaszerbekezds"/>
         <w:numPr>
           <w:ilvl w:val="1"/>
           <w:numId w:val="2"/>
@@ -15080,7 +15080,7 @@
     </w:p>
     <w:p>
       <w:pPr>
-        <w:pStyle w:val="ListParagraph"/>
+        <w:pStyle w:val="Listaszerbekezds"/>
         <w:numPr>
           <w:ilvl w:val="0"/>
           <w:numId w:val="2"/>
@@ -15092,7 +15092,7 @@
     </w:p>
     <w:p>
       <w:pPr>
-        <w:pStyle w:val="ListParagraph"/>
+        <w:pStyle w:val="Listaszerbekezds"/>
         <w:numPr>
           <w:ilvl w:val="1"/>
           <w:numId w:val="2"/>
@@ -15117,7 +15117,7 @@
     <w:p/>
     <w:p>
       <w:pPr>
-        <w:pStyle w:val="Heading1"/>
+        <w:pStyle w:val="Cmsor1"/>
       </w:pPr>
       <w:r>
         <w:t>Firmware</w:t>
@@ -15131,7 +15131,7 @@
     <w:p/>
     <w:p>
       <w:pPr>
-        <w:pStyle w:val="Heading1"/>
+        <w:pStyle w:val="Cmsor1"/>
       </w:pPr>
       <w:r>
         <w:t>PC oldali szoftver</w:t>
@@ -15153,7 +15153,7 @@
     <w:p/>
     <w:p>
       <w:pPr>
-        <w:pStyle w:val="Heading1"/>
+        <w:pStyle w:val="Cmsor1"/>
       </w:pPr>
       <w:r>
         <w:t>Kialakított kommunikációs protokoll</w:t>
@@ -15174,7 +15174,7 @@
     </w:p>
     <w:p>
       <w:pPr>
-        <w:pStyle w:val="Heading1"/>
+        <w:pStyle w:val="Cmsor1"/>
       </w:pPr>
       <w:r>
         <w:t>Műszer paramétereinek validálása</w:t>
@@ -15188,7 +15188,7 @@
     <w:p/>
     <w:p>
       <w:pPr>
-        <w:pStyle w:val="Heading1"/>
+        <w:pStyle w:val="Cmsor1"/>
       </w:pPr>
       <w:r>
         <w:t>ADC bemenete, buffer</w:t>
@@ -15256,7 +15256,7 @@
       <w:r>
         <w:rPr>
           <w:noProof/>
-          <w:lang w:val="en-GB" w:eastAsia="en-GB"/>
+          <w:lang w:val="en-US"/>
         </w:rPr>
         <w:drawing>
           <wp:inline distT="0" distB="0" distL="0" distR="0" wp14:anchorId="4F79EBDB" wp14:editId="6AB41795">
@@ -15383,7 +15383,7 @@
     </w:p>
     <w:p>
       <w:pPr>
-        <w:pStyle w:val="Heading1"/>
+        <w:pStyle w:val="Cmsor1"/>
       </w:pPr>
       <w:r>
         <w:t>Két külön NYÁK szétválasztás</w:t>
@@ -15415,7 +15415,7 @@
     </w:p>
     <w:p>
       <w:pPr>
-        <w:pStyle w:val="Heading1"/>
+        <w:pStyle w:val="Cmsor1"/>
       </w:pPr>
       <w:r>
         <w:t>Layout – Digitális</w:t>
@@ -15428,7 +15428,7 @@
       <w:r>
         <w:rPr>
           <w:noProof/>
-          <w:lang w:val="en-GB" w:eastAsia="en-GB"/>
+          <w:lang w:val="en-US"/>
         </w:rPr>
         <w:drawing>
           <wp:inline distT="0" distB="0" distL="0" distR="0" wp14:anchorId="44F2769D" wp14:editId="4A32552D">
@@ -15578,7 +15578,7 @@
       <w:hyperlink r:id="rId20" w:history="1">
         <w:r>
           <w:rPr>
-            <w:rStyle w:val="Hyperlink"/>
+            <w:rStyle w:val="Hiperhivatkozs"/>
           </w:rPr>
           <w:t>http://www.ti.com/lit/an/snva183b/snva183b.pdf</w:t>
         </w:r>
@@ -15588,7 +15588,7 @@
       <w:hyperlink r:id="rId21" w:history="1">
         <w:r>
           <w:rPr>
-            <w:rStyle w:val="Hyperlink"/>
+            <w:rStyle w:val="Hiperhivatkozs"/>
           </w:rPr>
           <w:t>https://www.cirrus.com/cn/pubs/appNote/AN315REV1.pdf</w:t>
         </w:r>
@@ -15598,12 +15598,10 @@
       <w:r>
         <w:t>Az általam választott hővezető viák 0.3mm átmérőjűek és 1mm távolságra helyezkednek el egymástól.</w:t>
       </w:r>
-      <w:bookmarkStart w:id="0" w:name="_GoBack"/>
-      <w:bookmarkEnd w:id="0"/>
     </w:p>
     <w:p>
       <w:pPr>
-        <w:pStyle w:val="Heading1"/>
+        <w:pStyle w:val="Cmsor1"/>
       </w:pPr>
       <w:r>
         <w:t>Layout – Analóg</w:t>
@@ -15616,7 +15614,7 @@
       <w:r>
         <w:rPr>
           <w:noProof/>
-          <w:lang w:val="en-GB" w:eastAsia="en-GB"/>
+          <w:lang w:val="en-US"/>
         </w:rPr>
         <w:drawing>
           <wp:inline distT="0" distB="0" distL="0" distR="0">
@@ -15713,7 +15711,7 @@
       <w:r>
         <w:rPr>
           <w:noProof/>
-          <w:lang w:val="en-GB" w:eastAsia="en-GB"/>
+          <w:lang w:val="en-US"/>
         </w:rPr>
         <w:drawing>
           <wp:inline distT="0" distB="0" distL="0" distR="0" wp14:anchorId="6EA268ED" wp14:editId="08577D48">
@@ -15764,7 +15762,7 @@
       <w:r>
         <w:rPr>
           <w:noProof/>
-          <w:lang w:val="en-GB" w:eastAsia="en-GB"/>
+          <w:lang w:val="en-US"/>
         </w:rPr>
         <w:lastRenderedPageBreak/>
         <w:drawing>
@@ -15841,7 +15839,7 @@
       <w:hyperlink r:id="rId25" w:history="1">
         <w:r>
           <w:rPr>
-            <w:rStyle w:val="Hyperlink"/>
+            <w:rStyle w:val="Hiperhivatkozs"/>
             <w:highlight w:val="yellow"/>
           </w:rPr>
           <w:t>http://www.cypress.com/file/57626/download</w:t>
@@ -15856,7 +15854,7 @@
     <w:p/>
     <w:p>
       <w:pPr>
-        <w:pStyle w:val="Heading1"/>
+        <w:pStyle w:val="Cmsor1"/>
       </w:pPr>
       <w:r>
         <w:t>Alkatrészek megválasztása</w:t>
@@ -15864,7 +15862,7 @@
     </w:p>
     <w:p>
       <w:pPr>
-        <w:pStyle w:val="Heading2"/>
+        <w:pStyle w:val="Cmsor2"/>
       </w:pPr>
       <w:r>
         <w:t>Sönt ellenállás:</w:t>
@@ -15897,7 +15895,7 @@
       <w:r>
         <w:rPr>
           <w:noProof/>
-          <w:lang w:val="en-GB" w:eastAsia="en-GB"/>
+          <w:lang w:val="en-US"/>
         </w:rPr>
         <w:lastRenderedPageBreak/>
         <w:drawing>
@@ -15944,7 +15942,7 @@
     </w:p>
     <w:p>
       <w:pPr>
-        <w:pStyle w:val="Heading2"/>
+        <w:pStyle w:val="Cmsor2"/>
       </w:pPr>
       <w:r>
         <w:t>Relék:</w:t>
@@ -15957,7 +15955,7 @@
     </w:p>
     <w:p>
       <w:pPr>
-        <w:pStyle w:val="Heading2"/>
+        <w:pStyle w:val="Cmsor2"/>
       </w:pPr>
       <w:r>
         <w:t>Műveletierősítők</w:t>
@@ -15967,6 +15965,153 @@
       <w:r>
         <w:t>&lt;DUMMY&gt;</w:t>
       </w:r>
+    </w:p>
+    <w:p>
+      <w:pPr>
+        <w:pStyle w:val="Cmsor1"/>
+      </w:pPr>
+      <w:r>
+        <w:t>Élesztés során felmerült problémák</w:t>
+      </w:r>
+    </w:p>
+    <w:p>
+      <w:r>
+        <w:t xml:space="preserve">Élesztés során a ventilátorok tápfeszültségén föld közeli feszültségeket mértem. A táp IC kimeneteit és bemeneteit megvizsgálva azt tapasztaltam, hogy a kapcsoló kimenete (SW) folytonosan alacsonyan van tartva, illetve az engedélyező bemenet (EN) szintén föld potenciálon van. Az IC adatlapján, amennyiben nem akarjuk az engedélyező bemenetet használni, azt ajánlják, hogy hagyjuk lebegve a lábat, mivel egy belső felhúzó áramkör logikai magas állapotba hozza, ezzel engedélyezve az áramkört. </w:t>
+      </w:r>
+    </w:p>
+    <w:p>
+      <w:pPr>
+        <w:jc w:val="center"/>
+      </w:pPr>
+      <w:r>
+        <w:rPr>
+          <w:noProof/>
+          <w:lang w:val="en-US"/>
+        </w:rPr>
+        <w:drawing>
+          <wp:inline distT="0" distB="0" distL="0" distR="0" wp14:anchorId="526C5EC8" wp14:editId="28BDCC2B">
+            <wp:extent cx="5479576" cy="1797533"/>
+            <wp:effectExtent l="0" t="0" r="6985" b="0"/>
+            <wp:docPr id="18" name="Kép 18"/>
+            <wp:cNvGraphicFramePr>
+              <a:graphicFrameLocks xmlns:a="http://schemas.openxmlformats.org/drawingml/2006/main" noChangeAspect="1"/>
+            </wp:cNvGraphicFramePr>
+            <a:graphic xmlns:a="http://schemas.openxmlformats.org/drawingml/2006/main">
+              <a:graphicData uri="http://schemas.openxmlformats.org/drawingml/2006/picture">
+                <pic:pic xmlns:pic="http://schemas.openxmlformats.org/drawingml/2006/picture">
+                  <pic:nvPicPr>
+                    <pic:cNvPr id="1" name=""/>
+                    <pic:cNvPicPr/>
+                  </pic:nvPicPr>
+                  <pic:blipFill>
+                    <a:blip r:embed="rId27"/>
+                    <a:stretch>
+                      <a:fillRect/>
+                    </a:stretch>
+                  </pic:blipFill>
+                  <pic:spPr>
+                    <a:xfrm>
+                      <a:off x="0" y="0"/>
+                      <a:ext cx="5483244" cy="1798736"/>
+                    </a:xfrm>
+                    <a:prstGeom prst="rect">
+                      <a:avLst/>
+                    </a:prstGeom>
+                  </pic:spPr>
+                </pic:pic>
+              </a:graphicData>
+            </a:graphic>
+          </wp:inline>
+        </w:drawing>
+      </w:r>
+    </w:p>
+    <w:p>
+      <w:r>
+        <w:t>Mivel a tápfeszültség 12V volt az IC bemeneténél, hővédelem pedig nem kapcsolhatott be indítás után közvetlenül, az IC lábait meg</w:t>
+      </w:r>
+      <w:r>
+        <w:t>vizsgálva</w:t>
+      </w:r>
+      <w:r>
+        <w:t xml:space="preserve"> kikapcsolt állapotban a forrasztások</w:t>
+      </w:r>
+      <w:r>
+        <w:t xml:space="preserve">ban nem találtam </w:t>
+      </w:r>
+      <w:r>
+        <w:lastRenderedPageBreak/>
+        <w:t xml:space="preserve">hibát, így próbaként egy átkötő vezetéket forrasztottam az IC engedélyező bemenete és egy, a +3.3V-os táphoz csatlakozó pont közé. </w:t>
+      </w:r>
+    </w:p>
+    <w:p>
+      <w:pPr>
+        <w:jc w:val="center"/>
+      </w:pPr>
+      <w:r>
+        <w:rPr>
+          <w:noProof/>
+          <w:lang w:val="en-US"/>
+        </w:rPr>
+        <w:drawing>
+          <wp:inline distT="0" distB="0" distL="0" distR="0">
+            <wp:extent cx="3208693" cy="4094922"/>
+            <wp:effectExtent l="0" t="0" r="0" b="1270"/>
+            <wp:docPr id="19" name="Kép 19" descr="C:\Users\bsarkozy\Desktop\8a79fc73_l.jpeg"/>
+            <wp:cNvGraphicFramePr>
+              <a:graphicFrameLocks xmlns:a="http://schemas.openxmlformats.org/drawingml/2006/main" noChangeAspect="1"/>
+            </wp:cNvGraphicFramePr>
+            <a:graphic xmlns:a="http://schemas.openxmlformats.org/drawingml/2006/main">
+              <a:graphicData uri="http://schemas.openxmlformats.org/drawingml/2006/picture">
+                <pic:pic xmlns:pic="http://schemas.openxmlformats.org/drawingml/2006/picture">
+                  <pic:nvPicPr>
+                    <pic:cNvPr id="0" name="Picture 2" descr="C:\Users\bsarkozy\Desktop\8a79fc73_l.jpeg"/>
+                    <pic:cNvPicPr>
+                      <a:picLocks noChangeAspect="1" noChangeArrowheads="1"/>
+                    </pic:cNvPicPr>
+                  </pic:nvPicPr>
+                  <pic:blipFill>
+                    <a:blip r:embed="rId28" cstate="print">
+                      <a:extLst>
+                        <a:ext uri="{28A0092B-C50C-407E-A947-70E740481C1C}">
+                          <a14:useLocalDpi xmlns:a14="http://schemas.microsoft.com/office/drawing/2010/main" val="0"/>
+                        </a:ext>
+                      </a:extLst>
+                    </a:blip>
+                    <a:srcRect/>
+                    <a:stretch>
+                      <a:fillRect/>
+                    </a:stretch>
+                  </pic:blipFill>
+                  <pic:spPr bwMode="auto">
+                    <a:xfrm>
+                      <a:off x="0" y="0"/>
+                      <a:ext cx="3218063" cy="4106880"/>
+                    </a:xfrm>
+                    <a:prstGeom prst="rect">
+                      <a:avLst/>
+                    </a:prstGeom>
+                    <a:noFill/>
+                    <a:ln>
+                      <a:noFill/>
+                    </a:ln>
+                  </pic:spPr>
+                </pic:pic>
+              </a:graphicData>
+            </a:graphic>
+          </wp:inline>
+        </w:drawing>
+      </w:r>
+    </w:p>
+    <w:p>
+      <w:r>
+        <w:t>Ezután az tápfeszültség az előre számolt értéket elérte, és a kapcsoló kimenetet vizsgálva jól láthatóak voltak a kapcsolások.</w:t>
+      </w:r>
+      <w:r>
+        <w:br/>
+        <w:t>A hiba pontos okát nem sikerült feltárnom, sejtésem szerint az engedélyező bemenet felhúzó áramköre sérülhetett meg összeszerelés közben.</w:t>
+      </w:r>
+      <w:bookmarkStart w:id="0" w:name="_GoBack"/>
+      <w:bookmarkEnd w:id="0"/>
     </w:p>
     <w:sectPr>
       <w:pgSz w:w="11906" w:h="16838"/>
@@ -16656,15 +16801,15 @@
     <w:lsdException w:name="List Table 7 Colorful Accent 6" w:uiPriority="52"/>
     <w:lsdException w:name="Mention" w:semiHidden="1" w:unhideWhenUsed="1"/>
   </w:latentStyles>
-  <w:style w:type="paragraph" w:default="1" w:styleId="Normal">
+  <w:style w:type="paragraph" w:default="1" w:styleId="Norml">
     <w:name w:val="Normal"/>
     <w:qFormat/>
   </w:style>
-  <w:style w:type="paragraph" w:styleId="Heading1">
+  <w:style w:type="paragraph" w:styleId="Cmsor1">
     <w:name w:val="heading 1"/>
-    <w:basedOn w:val="Normal"/>
-    <w:next w:val="Normal"/>
-    <w:link w:val="Heading1Char"/>
+    <w:basedOn w:val="Norml"/>
+    <w:next w:val="Norml"/>
+    <w:link w:val="Cmsor1Char"/>
     <w:uiPriority w:val="9"/>
     <w:qFormat/>
     <w:rsid w:val="003E583A"/>
@@ -16681,11 +16826,11 @@
       <w:szCs w:val="32"/>
     </w:rPr>
   </w:style>
-  <w:style w:type="paragraph" w:styleId="Heading2">
+  <w:style w:type="paragraph" w:styleId="Cmsor2">
     <w:name w:val="heading 2"/>
-    <w:basedOn w:val="Normal"/>
-    <w:next w:val="Normal"/>
-    <w:link w:val="Heading2Char"/>
+    <w:basedOn w:val="Norml"/>
+    <w:next w:val="Norml"/>
+    <w:link w:val="Cmsor2Char"/>
     <w:uiPriority w:val="9"/>
     <w:unhideWhenUsed/>
     <w:qFormat/>
@@ -16703,13 +16848,13 @@
       <w:szCs w:val="26"/>
     </w:rPr>
   </w:style>
-  <w:style w:type="character" w:default="1" w:styleId="DefaultParagraphFont">
+  <w:style w:type="character" w:default="1" w:styleId="Bekezdsalapbettpusa">
     <w:name w:val="Default Paragraph Font"/>
     <w:uiPriority w:val="1"/>
     <w:semiHidden/>
     <w:unhideWhenUsed/>
   </w:style>
-  <w:style w:type="table" w:default="1" w:styleId="TableNormal">
+  <w:style w:type="table" w:default="1" w:styleId="Normltblzat">
     <w:name w:val="Normal Table"/>
     <w:uiPriority w:val="99"/>
     <w:semiHidden/>
@@ -16724,16 +16869,16 @@
       </w:tblCellMar>
     </w:tblPr>
   </w:style>
-  <w:style w:type="numbering" w:default="1" w:styleId="NoList">
+  <w:style w:type="numbering" w:default="1" w:styleId="Nemlista">
     <w:name w:val="No List"/>
     <w:uiPriority w:val="99"/>
     <w:semiHidden/>
     <w:unhideWhenUsed/>
   </w:style>
-  <w:style w:type="character" w:customStyle="1" w:styleId="Heading1Char">
-    <w:name w:val="Heading 1 Char"/>
-    <w:basedOn w:val="DefaultParagraphFont"/>
-    <w:link w:val="Heading1"/>
+  <w:style w:type="character" w:customStyle="1" w:styleId="Cmsor1Char">
+    <w:name w:val="Címsor 1 Char"/>
+    <w:basedOn w:val="Bekezdsalapbettpusa"/>
+    <w:link w:val="Cmsor1"/>
     <w:uiPriority w:val="9"/>
     <w:rsid w:val="003E583A"/>
     <w:rPr>
@@ -16744,9 +16889,9 @@
       <w:lang w:val="en-US"/>
     </w:rPr>
   </w:style>
-  <w:style w:type="character" w:styleId="PlaceholderText">
+  <w:style w:type="character" w:styleId="Helyrzszveg">
     <w:name w:val="Placeholder Text"/>
-    <w:basedOn w:val="DefaultParagraphFont"/>
+    <w:basedOn w:val="Bekezdsalapbettpusa"/>
     <w:uiPriority w:val="99"/>
     <w:semiHidden/>
     <w:rsid w:val="00DA6856"/>
@@ -16754,9 +16899,9 @@
       <w:color w:val="808080"/>
     </w:rPr>
   </w:style>
-  <w:style w:type="paragraph" w:styleId="ListParagraph">
+  <w:style w:type="paragraph" w:styleId="Listaszerbekezds">
     <w:name w:val="List Paragraph"/>
-    <w:basedOn w:val="Normal"/>
+    <w:basedOn w:val="Norml"/>
     <w:uiPriority w:val="34"/>
     <w:qFormat/>
     <w:rsid w:val="00AA6515"/>
@@ -16765,10 +16910,10 @@
       <w:contextualSpacing/>
     </w:pPr>
   </w:style>
-  <w:style w:type="paragraph" w:styleId="Header">
+  <w:style w:type="paragraph" w:styleId="lfej">
     <w:name w:val="header"/>
-    <w:basedOn w:val="Normal"/>
-    <w:link w:val="HeaderChar"/>
+    <w:basedOn w:val="Norml"/>
+    <w:link w:val="lfejChar"/>
     <w:uiPriority w:val="99"/>
     <w:unhideWhenUsed/>
     <w:rsid w:val="00796BC5"/>
@@ -16780,17 +16925,17 @@
       <w:spacing w:after="0" w:line="240" w:lineRule="auto"/>
     </w:pPr>
   </w:style>
-  <w:style w:type="character" w:customStyle="1" w:styleId="HeaderChar">
-    <w:name w:val="Header Char"/>
-    <w:basedOn w:val="DefaultParagraphFont"/>
-    <w:link w:val="Header"/>
+  <w:style w:type="character" w:customStyle="1" w:styleId="lfejChar">
+    <w:name w:val="Élőfej Char"/>
+    <w:basedOn w:val="Bekezdsalapbettpusa"/>
+    <w:link w:val="lfej"/>
     <w:uiPriority w:val="99"/>
     <w:rsid w:val="00796BC5"/>
   </w:style>
-  <w:style w:type="paragraph" w:styleId="Footer">
+  <w:style w:type="paragraph" w:styleId="llb">
     <w:name w:val="footer"/>
-    <w:basedOn w:val="Normal"/>
-    <w:link w:val="FooterChar"/>
+    <w:basedOn w:val="Norml"/>
+    <w:link w:val="llbChar"/>
     <w:uiPriority w:val="99"/>
     <w:unhideWhenUsed/>
     <w:rsid w:val="00796BC5"/>
@@ -16802,16 +16947,16 @@
       <w:spacing w:after="0" w:line="240" w:lineRule="auto"/>
     </w:pPr>
   </w:style>
-  <w:style w:type="character" w:customStyle="1" w:styleId="FooterChar">
-    <w:name w:val="Footer Char"/>
-    <w:basedOn w:val="DefaultParagraphFont"/>
-    <w:link w:val="Footer"/>
+  <w:style w:type="character" w:customStyle="1" w:styleId="llbChar">
+    <w:name w:val="Élőláb Char"/>
+    <w:basedOn w:val="Bekezdsalapbettpusa"/>
+    <w:link w:val="llb"/>
     <w:uiPriority w:val="99"/>
     <w:rsid w:val="00796BC5"/>
   </w:style>
-  <w:style w:type="character" w:styleId="Hyperlink">
+  <w:style w:type="character" w:styleId="Hiperhivatkozs">
     <w:name w:val="Hyperlink"/>
-    <w:basedOn w:val="DefaultParagraphFont"/>
+    <w:basedOn w:val="Bekezdsalapbettpusa"/>
     <w:uiPriority w:val="99"/>
     <w:unhideWhenUsed/>
     <w:rsid w:val="005663BC"/>
@@ -16820,10 +16965,10 @@
       <w:u w:val="single"/>
     </w:rPr>
   </w:style>
-  <w:style w:type="character" w:customStyle="1" w:styleId="Heading2Char">
-    <w:name w:val="Heading 2 Char"/>
-    <w:basedOn w:val="DefaultParagraphFont"/>
-    <w:link w:val="Heading2"/>
+  <w:style w:type="character" w:customStyle="1" w:styleId="Cmsor2Char">
+    <w:name w:val="Címsor 2 Char"/>
+    <w:basedOn w:val="Bekezdsalapbettpusa"/>
+    <w:link w:val="Cmsor2"/>
     <w:uiPriority w:val="9"/>
     <w:rsid w:val="00746022"/>
     <w:rPr>

</xml_diff>